<commit_message>
Update contract template to include new exhibit documents
Update the contract template file `ONE_Agreement_Exhibits.docx` by adding new exhibit documents.

Replit-Commit-Author: Agent
Replit-Commit-Session-Id: 9131133e-12e4-4fb2-a1ee-bdea690d8b5f
Replit-Commit-Checkpoint-Type: full_checkpoint
Replit-Commit-Event-Id: 98cde3f7-bf86-46f7-99f0-25c85e0043e0
Replit-Commit-Screenshot-Url: https://storage.googleapis.com/screenshot-production-us-central1/fcd7cb62-0986-4aeb-ab95-6f9f21f25119/9131133e-12e4-4fb2-a1ee-bdea690d8b5f/RXn4wNM
Replit-Helium-Checkpoint-Created: true
</commit_message>
<xml_diff>
--- a/server/templates/ONE_Agreement_Exhibits.docx
+++ b/server/templates/ONE_Agreement_Exhibits.docx
@@ -138,277 +138,6 @@
         </w:rPr>
         <w:t xml:space="preserve">{{PRICING_BREAKDOWN_TABLE}}</w:t>
       </w:r>
-    </w:p>
-    <w:p>
-      <w:pPr>
-        <w:rPr/>
-      </w:pPr>
-      <w:r>
-        <w:rPr>
-          <w:rtl w:val="0"/>
-        </w:rPr>
-      </w:r>
-    </w:p>
-    <w:p>
-      <w:pPr>
-        <w:rPr/>
-      </w:pPr>
-      <w:r>
-        <w:rPr>
-          <w:rtl w:val="0"/>
-        </w:rPr>
-        <w:t xml:space="preserve">___________________________________________delete later </w:t>
-      </w:r>
-    </w:p>
-    <w:p>
-      <w:pPr>
-        <w:pStyle w:val="Heading3"/>
-        <w:widowControl w:val="0"/>
-        <w:spacing w:after="240" w:before="240" w:line="240" w:lineRule="auto"/>
-        <w:ind w:hanging="90"/>
-        <w:rPr>
-          <w:b w:val="1"/>
-          <w:bCs w:val="1"/>
-          <w:color w:val="000000"/>
-          <w:sz w:val="22"/>
-          <w:szCs w:val="22"/>
-        </w:rPr>
-      </w:pPr>
-      <w:bookmarkStart w:colFirst="0" w:colLast="0" w:name="_8t4qnc2bdw0p" w:id="2"/>
-      <w:bookmarkEnd w:id="2"/>
-      <w:r>
-        <w:rPr>
-          <w:b w:val="1"/>
-          <w:bCs w:val="1"/>
-          <w:color w:val="000000"/>
-          <w:sz w:val="22"/>
-          <w:szCs w:val="22"/>
-          <w:rtl w:val="0"/>
-        </w:rPr>
-        <w:t xml:space="preserve">PHASE 1: Design and Engineering </w:t>
-      </w:r>
-    </w:p>
-    <w:p>
-      <w:pPr>
-        <w:widowControl w:val="0"/>
-        <w:spacing w:after="240" w:before="240" w:line="240" w:lineRule="auto"/>
-        <w:ind w:hanging="90"/>
-        <w:rPr/>
-      </w:pPr>
-      <w:r>
-        <w:rPr>
-          <w:rtl w:val="0"/>
-        </w:rPr>
-        <w:t xml:space="preserve">Site-specific engineering, design development, cost estimation, and permitting support: </w:t>
-      </w:r>
-      <w:r>
-        <w:rPr>
-          <w:rtl w:val="0"/>
-        </w:rPr>
-        <w:t xml:space="preserve">{{DESIGN_FEE}}</w:t>
-      </w:r>
-    </w:p>
-    <w:p>
-      <w:pPr>
-        <w:widowControl w:val="0"/>
-        <w:spacing w:after="240" w:before="240" w:line="240" w:lineRule="auto"/>
-        <w:ind w:hanging="90"/>
-        <w:rPr/>
-      </w:pPr>
-      <w:r>
-        <w:rPr>
-          <w:b w:val="1"/>
-          <w:bCs w:val="1"/>
-          <w:rtl w:val="0"/>
-        </w:rPr>
-        <w:t xml:space="preserve">PHASE 2: PRELIMINARY ESTIMATES (Provided at Signing, Refined During Design)</w:t>
-      </w:r>
-      <w:r>
-        <w:rPr>
-          <w:rtl w:val="0"/>
-        </w:rPr>
-      </w:r>
-    </w:p>
-    <w:p>
-      <w:pPr>
-        <w:widowControl w:val="0"/>
-        <w:spacing w:after="240" w:before="240" w:line="240" w:lineRule="auto"/>
-        <w:rPr/>
-      </w:pPr>
-      <w:r>
-        <w:rPr>
-          <w:rtl w:val="0"/>
-        </w:rPr>
-        <w:t xml:space="preserve">Offsite total price: {{PRELIMINARY_OFFSITE_PRICE}</w:t>
-      </w:r>
-    </w:p>
-    <w:p>
-      <w:pPr>
-        <w:widowControl w:val="0"/>
-        <w:pBdr>
-          <w:top w:color="000000" w:space="0" w:sz="0" w:val="none"/>
-          <w:left w:color="000000" w:space="0" w:sz="0" w:val="none"/>
-          <w:bottom w:color="000000" w:space="0" w:sz="0" w:val="none"/>
-          <w:right w:color="000000" w:space="0" w:sz="0" w:val="none"/>
-          <w:between w:color="000000" w:space="0" w:sz="0" w:val="none"/>
-        </w:pBdr>
-        <w:spacing w:line="240" w:lineRule="auto"/>
-        <w:ind w:left="0" w:right="236" w:firstLine="0"/>
-        <w:rPr/>
-      </w:pPr>
-      <w:r>
-        <w:rPr>
-          <w:rtl w:val="0"/>
-        </w:rPr>
-        <w:t xml:space="preserve">{{BLOCK_ON_SITE_SCOPE_EXHIBIT_A}}</w:t>
-      </w:r>
-      <w:r>
-        <w:rPr>
-          <w:rtl w:val="0"/>
-        </w:rPr>
-      </w:r>
-    </w:p>
-    <w:p>
-      <w:pPr>
-        <w:widowControl w:val="0"/>
-        <w:spacing w:after="240" w:before="240" w:line="240" w:lineRule="auto"/>
-        <w:rPr/>
-      </w:pPr>
-      <w:r>
-        <w:rPr>
-          <w:rtl w:val="0"/>
-        </w:rPr>
-        <w:t xml:space="preserve">PRELIMINARY TOTAL CONTRACT PRICE: {{PRELIMINARY_CONTRACT_PRICE}}</w:t>
-      </w:r>
-    </w:p>
-    <w:p>
-      <w:pPr>
-        <w:widowControl w:val="0"/>
-        <w:spacing w:after="240" w:before="240" w:line="240" w:lineRule="auto"/>
-        <w:rPr/>
-      </w:pPr>
-      <w:r>
-        <w:rPr>
-          <w:rtl w:val="0"/>
-        </w:rPr>
-      </w:r>
-    </w:p>
-    <w:p>
-      <w:pPr>
-        <w:pStyle w:val="Heading3"/>
-        <w:widowControl w:val="0"/>
-        <w:spacing w:after="240" w:before="240" w:line="240" w:lineRule="auto"/>
-        <w:ind w:hanging="90"/>
-        <w:rPr>
-          <w:b w:val="1"/>
-          <w:bCs w:val="1"/>
-          <w:color w:val="000000"/>
-          <w:sz w:val="22"/>
-          <w:szCs w:val="22"/>
-        </w:rPr>
-      </w:pPr>
-      <w:bookmarkStart w:colFirst="0" w:colLast="0" w:name="_9gqz05hdm67t" w:id="3"/>
-      <w:bookmarkEnd w:id="3"/>
-      <w:r>
-        <w:rPr>
-          <w:b w:val="1"/>
-          <w:bCs w:val="1"/>
-          <w:color w:val="000000"/>
-          <w:sz w:val="22"/>
-          <w:szCs w:val="22"/>
-          <w:rtl w:val="0"/>
-        </w:rPr>
-        <w:t xml:space="preserve">PHASE 3: FINAL PRICING (Established at Green Light Production Notice)</w:t>
-      </w:r>
-    </w:p>
-    <w:p>
-      <w:pPr>
-        <w:widowControl w:val="0"/>
-        <w:spacing w:after="240" w:before="240" w:line="240" w:lineRule="auto"/>
-        <w:rPr/>
-      </w:pPr>
-      <w:r>
-        <w:rPr>
-          <w:rtl w:val="0"/>
-        </w:rPr>
-        <w:t xml:space="preserve">At Green Light, Client will receive:</w:t>
-      </w:r>
-    </w:p>
-    <w:p>
-      <w:pPr>
-        <w:widowControl w:val="0"/>
-        <w:numPr>
-          <w:ilvl w:val="0"/>
-          <w:numId w:val="7"/>
-        </w:numPr>
-        <w:spacing w:after="240" w:before="240" w:line="240" w:lineRule="auto"/>
-        <w:ind w:left="1440" w:hanging="810"/>
-        <w:rPr>
-          <w:b w:val="1"/>
-          <w:bCs w:val="1"/>
-          <w:sz w:val="22"/>
-          <w:szCs w:val="22"/>
-        </w:rPr>
-      </w:pPr>
-      <w:r>
-        <w:rPr>
-          <w:rtl w:val="0"/>
-        </w:rPr>
-        <w:t xml:space="preserve">LOCKED Manufacturing Price (Offsite Services) - Fixed and guaranteed</w:t>
-      </w:r>
-    </w:p>
-    <w:p>
-      <w:pPr>
-        <w:widowControl w:val="0"/>
-        <w:numPr>
-          <w:ilvl w:val="0"/>
-          <w:numId w:val="7"/>
-        </w:numPr>
-        <w:spacing w:after="240" w:before="240" w:line="240" w:lineRule="auto"/>
-        <w:ind w:left="1440" w:hanging="810"/>
-        <w:rPr>
-          <w:b w:val="1"/>
-          <w:bCs w:val="1"/>
-          <w:sz w:val="22"/>
-          <w:szCs w:val="22"/>
-        </w:rPr>
-      </w:pPr>
-      <w:r>
-        <w:rPr>
-          <w:rtl w:val="0"/>
-        </w:rPr>
-        <w:t xml:space="preserve">REFINED Site Cost Estimate (On-Site Services) - Based on completed site engineering</w:t>
-      </w:r>
-    </w:p>
-    <w:p>
-      <w:pPr>
-        <w:widowControl w:val="0"/>
-        <w:numPr>
-          <w:ilvl w:val="0"/>
-          <w:numId w:val="7"/>
-        </w:numPr>
-        <w:spacing w:after="240" w:before="240" w:line="240" w:lineRule="auto"/>
-        <w:ind w:left="1440" w:hanging="810"/>
-        <w:rPr>
-          <w:b w:val="1"/>
-          <w:bCs w:val="1"/>
-          <w:sz w:val="22"/>
-          <w:szCs w:val="22"/>
-        </w:rPr>
-      </w:pPr>
-      <w:r>
-        <w:rPr>
-          <w:rtl w:val="0"/>
-        </w:rPr>
-        <w:t xml:space="preserve">Final Total Contract Price, subject to unforeseen circumstances with On-Site work, for Client approval</w:t>
-      </w:r>
-    </w:p>
-    <w:p>
-      <w:pPr>
-        <w:widowControl w:val="0"/>
-        <w:spacing w:after="240" w:before="240" w:line="240" w:lineRule="auto"/>
-        <w:rPr/>
-      </w:pPr>
       <w:r>
         <w:rPr>
           <w:rtl w:val="0"/>
@@ -457,8 +186,8 @@
           <w:szCs w:val="22"/>
         </w:rPr>
       </w:pPr>
-      <w:bookmarkStart w:colFirst="0" w:colLast="0" w:name="_cyscod6v9etq" w:id="4"/>
-      <w:bookmarkEnd w:id="4"/>
+      <w:bookmarkStart w:colFirst="0" w:colLast="0" w:name="_cyscod6v9etq" w:id="2"/>
+      <w:bookmarkEnd w:id="2"/>
       <w:r>
         <w:rPr>
           <w:b w:val="1"/>
@@ -506,8 +235,8 @@
           <w:szCs w:val="22"/>
         </w:rPr>
       </w:pPr>
-      <w:bookmarkStart w:colFirst="0" w:colLast="0" w:name="_jhs5cl6vhpfo" w:id="5"/>
-      <w:bookmarkEnd w:id="5"/>
+      <w:bookmarkStart w:colFirst="0" w:colLast="0" w:name="_jhs5cl6vhpfo" w:id="3"/>
+      <w:bookmarkEnd w:id="3"/>
       <w:r>
         <w:rPr>
           <w:b w:val="1"/>
@@ -647,8 +376,8 @@
           <w:szCs w:val="22"/>
         </w:rPr>
       </w:pPr>
-      <w:bookmarkStart w:colFirst="0" w:colLast="0" w:name="_i9583ttx6hxd" w:id="6"/>
-      <w:bookmarkEnd w:id="6"/>
+      <w:bookmarkStart w:colFirst="0" w:colLast="0" w:name="_i9583ttx6hxd" w:id="4"/>
+      <w:bookmarkEnd w:id="4"/>
       <w:r>
         <w:rPr>
           <w:b w:val="1"/>
@@ -710,8 +439,8 @@
           <w:tab w:val="left" w:leader="none" w:pos="939"/>
         </w:tabs>
         <w:spacing w:after="240" w:before="240" w:line="240" w:lineRule="auto"/>
-        <w:ind w:left="630" w:right="167" w:firstLine="0"/>
-        <w:jc w:val="center"/>
+        <w:ind w:left="0" w:right="167" w:firstLine="0"/>
+        <w:jc w:val="left"/>
         <w:rPr>
           <w:rFonts w:ascii="Calibri" w:cs="Calibri" w:eastAsia="Calibri" w:hAnsi="Calibri"/>
           <w:b w:val="1"/>
@@ -720,39 +449,8 @@
           <w:szCs w:val="28"/>
         </w:rPr>
       </w:pPr>
-      <w:bookmarkStart w:colFirst="0" w:colLast="0" w:name="_77m5cdhlirk2" w:id="7"/>
-      <w:bookmarkEnd w:id="7"/>
-      <w:r>
-        <w:br w:type="page"/>
-      </w:r>
-      <w:r>
-        <w:rPr>
-          <w:rtl w:val="0"/>
-        </w:rPr>
-      </w:r>
-    </w:p>
-    <w:p>
-      <w:pPr>
-        <w:pStyle w:val="Heading1"/>
-        <w:keepNext w:val="0"/>
-        <w:keepLines w:val="0"/>
-        <w:widowControl w:val="0"/>
-        <w:tabs>
-          <w:tab w:val="left" w:leader="none" w:pos="939"/>
-        </w:tabs>
-        <w:spacing w:after="240" w:before="240" w:line="240" w:lineRule="auto"/>
-        <w:ind w:left="630" w:right="167" w:firstLine="0"/>
-        <w:jc w:val="center"/>
-        <w:rPr>
-          <w:rFonts w:ascii="Calibri" w:cs="Calibri" w:eastAsia="Calibri" w:hAnsi="Calibri"/>
-          <w:b w:val="1"/>
-          <w:bCs w:val="1"/>
-          <w:sz w:val="28"/>
-          <w:szCs w:val="28"/>
-        </w:rPr>
-      </w:pPr>
-      <w:bookmarkStart w:colFirst="0" w:colLast="0" w:name="_uujk6iap059n" w:id="8"/>
-      <w:bookmarkEnd w:id="8"/>
+      <w:bookmarkStart w:colFirst="0" w:colLast="0" w:name="_uujk6iap059n" w:id="5"/>
+      <w:bookmarkEnd w:id="5"/>
       <w:r>
         <w:rPr>
           <w:rFonts w:ascii="Calibri" w:cs="Calibri" w:eastAsia="Calibri" w:hAnsi="Calibri"/>
@@ -822,8 +520,8 @@
           <w:szCs w:val="28"/>
         </w:rPr>
       </w:pPr>
-      <w:bookmarkStart w:colFirst="0" w:colLast="0" w:name="_ff45l680bp9" w:id="9"/>
-      <w:bookmarkEnd w:id="9"/>
+      <w:bookmarkStart w:colFirst="0" w:colLast="0" w:name="_ff45l680bp9" w:id="6"/>
+      <w:bookmarkEnd w:id="6"/>
       <w:r>
         <w:rPr>
           <w:rFonts w:ascii="Calibri" w:cs="Calibri" w:eastAsia="Calibri" w:hAnsi="Calibri"/>
@@ -964,412 +662,6 @@
         <w:widowControl w:val="0"/>
         <w:spacing w:after="240" w:before="240" w:line="240" w:lineRule="auto"/>
         <w:ind w:left="630"/>
-        <w:rPr/>
-      </w:pPr>
-      <w:r>
-        <w:rPr>
-          <w:rtl w:val="0"/>
-        </w:rPr>
-        <w:t xml:space="preserve">_______________________________________delete below if table shows</w:t>
-      </w:r>
-    </w:p>
-    <w:p>
-      <w:pPr>
-        <w:widowControl w:val="0"/>
-        <w:spacing w:after="240" w:before="240" w:line="240" w:lineRule="auto"/>
-        <w:ind w:left="630"/>
-        <w:rPr/>
-      </w:pPr>
-      <w:r>
-        <w:rPr>
-          <w:rtl w:val="0"/>
-        </w:rPr>
-        <w:t xml:space="preserve">PHASE 1: DESIGN &amp; ENGINEERING</w:t>
-      </w:r>
-    </w:p>
-    <w:p>
-      <w:pPr>
-        <w:pStyle w:val="Heading5"/>
-        <w:numPr>
-          <w:ilvl w:val="0"/>
-          <w:numId w:val="5"/>
-        </w:numPr>
-        <w:spacing w:after="0" w:afterAutospacing="0"/>
-        <w:rPr>
-          <w:color w:val="000000"/>
-        </w:rPr>
-      </w:pPr>
-      <w:bookmarkStart w:colFirst="0" w:colLast="0" w:name="_b6mvpuvj9nw3" w:id="10"/>
-      <w:bookmarkEnd w:id="10"/>
-      <w:r>
-        <w:rPr>
-          <w:rtl w:val="0"/>
-        </w:rPr>
-        <w:t xml:space="preserve">Payment: {{</w:t>
-      </w:r>
-      <w:r>
-        <w:rPr>
-          <w:rtl w:val="0"/>
-        </w:rPr>
-        <w:t xml:space="preserve">DESIGN_FEE</w:t>
-      </w:r>
-      <w:r>
-        <w:rPr>
-          <w:rtl w:val="0"/>
-        </w:rPr>
-        <w:t xml:space="preserve">}} due at contract signing</w:t>
-      </w:r>
-    </w:p>
-    <w:p>
-      <w:pPr>
-        <w:pStyle w:val="Heading5"/>
-        <w:numPr>
-          <w:ilvl w:val="0"/>
-          <w:numId w:val="5"/>
-        </w:numPr>
-        <w:spacing w:after="0" w:afterAutospacing="0" w:before="0" w:beforeAutospacing="0"/>
-        <w:rPr>
-          <w:color w:val="000000"/>
-        </w:rPr>
-      </w:pPr>
-      <w:bookmarkStart w:colFirst="0" w:colLast="0" w:name="_b8mvo8bjuylv" w:id="11"/>
-      <w:bookmarkEnd w:id="11"/>
-      <w:r>
-        <w:rPr>
-          <w:rtl w:val="0"/>
-        </w:rPr>
-        <w:t xml:space="preserve">Deliverables: Site-specific engineering, design development, cost estimation, permitting support</w:t>
-      </w:r>
-    </w:p>
-    <w:p>
-      <w:pPr>
-        <w:pStyle w:val="Heading5"/>
-        <w:numPr>
-          <w:ilvl w:val="0"/>
-          <w:numId w:val="5"/>
-        </w:numPr>
-        <w:spacing w:before="0" w:beforeAutospacing="0"/>
-        <w:rPr>
-          <w:color w:val="000000"/>
-        </w:rPr>
-      </w:pPr>
-      <w:bookmarkStart w:colFirst="0" w:colLast="0" w:name="_77tbd5b160p1" w:id="12"/>
-      <w:bookmarkEnd w:id="12"/>
-      <w:r>
-        <w:rPr>
-          <w:rtl w:val="0"/>
-        </w:rPr>
-        <w:t xml:space="preserve">Client receives: Preliminary estimates for manufacturing and site work</w:t>
-      </w:r>
-      <w:r>
-        <w:rPr>
-          <w:rtl w:val="0"/>
-        </w:rPr>
-      </w:r>
-    </w:p>
-    <w:p>
-      <w:pPr>
-        <w:widowControl w:val="0"/>
-        <w:spacing w:after="240" w:before="240" w:line="240" w:lineRule="auto"/>
-        <w:ind w:left="630"/>
-        <w:rPr/>
-      </w:pPr>
-      <w:r>
-        <w:rPr>
-          <w:rtl w:val="0"/>
-        </w:rPr>
-        <w:t xml:space="preserve">PHASE 2: GREEN LIGHT DECISION POINT</w:t>
-      </w:r>
-    </w:p>
-    <w:p>
-      <w:pPr>
-        <w:pStyle w:val="Heading5"/>
-        <w:keepNext w:val="1"/>
-        <w:keepLines w:val="1"/>
-        <w:pageBreakBefore w:val="0"/>
-        <w:widowControl w:val="0"/>
-        <w:numPr>
-          <w:ilvl w:val="0"/>
-          <w:numId w:val="5"/>
-        </w:numPr>
-        <w:pBdr>
-          <w:top w:space="0" w:sz="0" w:val="nil"/>
-          <w:left w:space="0" w:sz="0" w:val="nil"/>
-          <w:bottom w:space="0" w:sz="0" w:val="nil"/>
-          <w:right w:space="0" w:sz="0" w:val="nil"/>
-          <w:between w:space="0" w:sz="0" w:val="nil"/>
-        </w:pBdr>
-        <w:shd w:fill="auto" w:val="clear"/>
-        <w:spacing w:after="0" w:afterAutospacing="0" w:before="240" w:line="240" w:lineRule="auto"/>
-        <w:ind w:left="720" w:right="0" w:hanging="360"/>
-        <w:jc w:val="left"/>
-        <w:rPr>
-          <w:color w:val="000000"/>
-        </w:rPr>
-      </w:pPr>
-      <w:bookmarkStart w:colFirst="0" w:colLast="0" w:name="_65azj82gq7ph" w:id="13"/>
-      <w:bookmarkEnd w:id="13"/>
-      <w:r>
-        <w:rPr>
-          <w:rtl w:val="0"/>
-        </w:rPr>
-        <w:t xml:space="preserve">Payment: {{</w:t>
-      </w:r>
-      <w:r>
-        <w:rPr>
-          <w:rtl w:val="0"/>
-        </w:rPr>
-        <w:t xml:space="preserve">MILESTONE_1_PERCENT</w:t>
-      </w:r>
-      <w:r>
-        <w:rPr>
-          <w:rtl w:val="0"/>
-        </w:rPr>
-        <w:t xml:space="preserve">}}% of Final Contract Price (due upon Green Light approval)</w:t>
-      </w:r>
-    </w:p>
-    <w:p>
-      <w:pPr>
-        <w:pStyle w:val="Heading5"/>
-        <w:keepNext w:val="1"/>
-        <w:keepLines w:val="1"/>
-        <w:pageBreakBefore w:val="0"/>
-        <w:widowControl w:val="0"/>
-        <w:numPr>
-          <w:ilvl w:val="0"/>
-          <w:numId w:val="5"/>
-        </w:numPr>
-        <w:pBdr>
-          <w:top w:space="0" w:sz="0" w:val="nil"/>
-          <w:left w:space="0" w:sz="0" w:val="nil"/>
-          <w:bottom w:space="0" w:sz="0" w:val="nil"/>
-          <w:right w:space="0" w:sz="0" w:val="nil"/>
-          <w:between w:space="0" w:sz="0" w:val="nil"/>
-        </w:pBdr>
-        <w:shd w:fill="auto" w:val="clear"/>
-        <w:spacing w:after="0" w:afterAutospacing="0" w:before="0" w:beforeAutospacing="0" w:line="240" w:lineRule="auto"/>
-        <w:ind w:left="720" w:right="0" w:hanging="360"/>
-        <w:jc w:val="left"/>
-        <w:rPr>
-          <w:color w:val="000000"/>
-        </w:rPr>
-      </w:pPr>
-      <w:bookmarkStart w:colFirst="0" w:colLast="0" w:name="_c5my86o2fkuj" w:id="14"/>
-      <w:bookmarkEnd w:id="14"/>
-      <w:r>
-        <w:rPr>
-          <w:rtl w:val="0"/>
-        </w:rPr>
-        <w:t xml:space="preserve">Deliverables: Final pricing presented - Manufacturing LOCKED, Site work REFINED</w:t>
-      </w:r>
-    </w:p>
-    <w:p>
-      <w:pPr>
-        <w:pStyle w:val="Heading5"/>
-        <w:keepNext w:val="1"/>
-        <w:keepLines w:val="1"/>
-        <w:pageBreakBefore w:val="0"/>
-        <w:widowControl w:val="0"/>
-        <w:numPr>
-          <w:ilvl w:val="0"/>
-          <w:numId w:val="5"/>
-        </w:numPr>
-        <w:pBdr>
-          <w:top w:space="0" w:sz="0" w:val="nil"/>
-          <w:left w:space="0" w:sz="0" w:val="nil"/>
-          <w:bottom w:space="0" w:sz="0" w:val="nil"/>
-          <w:right w:space="0" w:sz="0" w:val="nil"/>
-          <w:between w:space="0" w:sz="0" w:val="nil"/>
-        </w:pBdr>
-        <w:shd w:fill="auto" w:val="clear"/>
-        <w:spacing w:after="240" w:before="0" w:beforeAutospacing="0" w:line="240" w:lineRule="auto"/>
-        <w:ind w:left="720" w:right="0" w:hanging="360"/>
-        <w:jc w:val="left"/>
-        <w:rPr>
-          <w:color w:val="000000"/>
-        </w:rPr>
-      </w:pPr>
-      <w:bookmarkStart w:colFirst="0" w:colLast="0" w:name="_24p15t93r2d0" w:id="15"/>
-      <w:bookmarkEnd w:id="15"/>
-      <w:r>
-        <w:rPr>
-          <w:rtl w:val="0"/>
-        </w:rPr>
-        <w:t xml:space="preserve">Client Decision: Approve and proceed to production, OR exit (having paid only Design Fee and any associated Professional Fees)</w:t>
-      </w:r>
-    </w:p>
-    <w:p>
-      <w:pPr>
-        <w:widowControl w:val="0"/>
-        <w:spacing w:after="240" w:before="240" w:line="240" w:lineRule="auto"/>
-        <w:ind w:left="630"/>
-        <w:rPr/>
-      </w:pPr>
-      <w:r>
-        <w:rPr>
-          <w:rtl w:val="0"/>
-        </w:rPr>
-        <w:t xml:space="preserve">PHASE 3: PRODUCTION &amp; DELIVERY (If Green Light Approved)</w:t>
-      </w:r>
-    </w:p>
-    <w:p>
-      <w:pPr>
-        <w:pStyle w:val="Heading5"/>
-        <w:numPr>
-          <w:ilvl w:val="0"/>
-          <w:numId w:val="11"/>
-        </w:numPr>
-        <w:spacing w:after="0" w:afterAutospacing="0"/>
-      </w:pPr>
-      <w:bookmarkStart w:colFirst="0" w:colLast="0" w:name="_jv9pcmqo0san" w:id="16"/>
-      <w:bookmarkEnd w:id="16"/>
-      <w:r>
-        <w:rPr>
-          <w:rtl w:val="0"/>
-        </w:rPr>
-        <w:t xml:space="preserve">Payments per milestone schedule in </w:t>
-      </w:r>
-      <w:r>
-        <w:rPr>
-          <w:rtl w:val="0"/>
-        </w:rPr>
-        <w:t xml:space="preserve">Section 2.9</w:t>
-      </w:r>
-      <w:r>
-        <w:rPr>
-          <w:rtl w:val="0"/>
-        </w:rPr>
-        <w:t xml:space="preserve">:</w:t>
-      </w:r>
-    </w:p>
-    <w:p>
-      <w:pPr>
-        <w:pStyle w:val="Heading5"/>
-        <w:numPr>
-          <w:ilvl w:val="0"/>
-          <w:numId w:val="11"/>
-        </w:numPr>
-        <w:spacing w:after="0" w:afterAutospacing="0" w:before="0" w:beforeAutospacing="0"/>
-      </w:pPr>
-      <w:bookmarkStart w:colFirst="0" w:colLast="0" w:name="_rnmwm3hkyecc" w:id="17"/>
-      <w:bookmarkEnd w:id="17"/>
-      <w:r>
-        <w:rPr>
-          <w:rtl w:val="0"/>
-        </w:rPr>
-        <w:t xml:space="preserve">Production Start: {{MILESTONE_2_PERCENT}}%</w:t>
-      </w:r>
-    </w:p>
-    <w:p>
-      <w:pPr>
-        <w:pStyle w:val="Heading5"/>
-        <w:numPr>
-          <w:ilvl w:val="0"/>
-          <w:numId w:val="11"/>
-        </w:numPr>
-        <w:spacing w:after="0" w:afterAutospacing="0" w:before="0" w:beforeAutospacing="0"/>
-      </w:pPr>
-      <w:bookmarkStart w:colFirst="0" w:colLast="0" w:name="_r3egx2m2g3sb" w:id="18"/>
-      <w:bookmarkEnd w:id="18"/>
-      <w:r>
-        <w:rPr>
-          <w:rtl w:val="0"/>
-        </w:rPr>
-        <w:t xml:space="preserve">Production Completion: {{MILESTONE_3_PERCENT}}%</w:t>
-      </w:r>
-    </w:p>
-    <w:p>
-      <w:pPr>
-        <w:pStyle w:val="Heading5"/>
-        <w:numPr>
-          <w:ilvl w:val="0"/>
-          <w:numId w:val="11"/>
-        </w:numPr>
-        <w:spacing w:after="0" w:afterAutospacing="0" w:before="0" w:beforeAutospacing="0"/>
-      </w:pPr>
-      <w:bookmarkStart w:colFirst="0" w:colLast="0" w:name="_awniqy68zfgl" w:id="19"/>
-      <w:bookmarkEnd w:id="19"/>
-      <w:r>
-        <w:rPr>
-          <w:rtl w:val="0"/>
-        </w:rPr>
-        <w:t xml:space="preserve">Delivery: {{MILESTONE_4_PERCENT}}%</w:t>
-      </w:r>
-    </w:p>
-    <w:p>
-      <w:pPr>
-        <w:pStyle w:val="Heading5"/>
-        <w:numPr>
-          <w:ilvl w:val="0"/>
-          <w:numId w:val="11"/>
-        </w:numPr>
-        <w:spacing w:after="0" w:afterAutospacing="0" w:before="0" w:beforeAutospacing="0"/>
-      </w:pPr>
-      <w:bookmarkStart w:colFirst="0" w:colLast="0" w:name="_uko84bluubnt" w:id="20"/>
-      <w:bookmarkEnd w:id="20"/>
-      <w:r>
-        <w:rPr>
-          <w:rtl w:val="0"/>
-        </w:rPr>
-        <w:t xml:space="preserve">Installation Complete: {{MILESTONE_5_PERCENT}}%</w:t>
-      </w:r>
-    </w:p>
-    <w:p>
-      <w:pPr>
-        <w:pStyle w:val="Heading5"/>
-        <w:numPr>
-          <w:ilvl w:val="0"/>
-          <w:numId w:val="11"/>
-        </w:numPr>
-        <w:spacing w:after="0" w:afterAutospacing="0" w:before="0" w:beforeAutospacing="0"/>
-      </w:pPr>
-      <w:bookmarkStart w:colFirst="0" w:colLast="0" w:name="_klcp1ildeo1k" w:id="21"/>
-      <w:bookmarkEnd w:id="21"/>
-      <w:r>
-        <w:rPr>
-          <w:rtl w:val="0"/>
-        </w:rPr>
-        <w:t xml:space="preserve">Final Payment: Balance retainage</w:t>
-      </w:r>
-    </w:p>
-    <w:p>
-      <w:pPr>
-        <w:pStyle w:val="Heading5"/>
-        <w:numPr>
-          <w:ilvl w:val="0"/>
-          <w:numId w:val="11"/>
-        </w:numPr>
-        <w:spacing w:before="0" w:beforeAutospacing="0"/>
-      </w:pPr>
-      <w:bookmarkStart w:colFirst="0" w:colLast="0" w:name="_wsmudsncceg0" w:id="22"/>
-      <w:bookmarkEnd w:id="22"/>
-      <w:r>
-        <w:rPr>
-          <w:rtl w:val="0"/>
-        </w:rPr>
-        <w:t xml:space="preserve">Retainage Release: {{RETAINAGE_PERCENT}}% after {{RETAINAGE_DAYS}} days</w:t>
-      </w:r>
-    </w:p>
-    <w:p>
-      <w:pPr>
-        <w:widowControl w:val="0"/>
-        <w:spacing w:after="240" w:before="240" w:line="240" w:lineRule="auto"/>
-        <w:ind w:left="630"/>
-        <w:jc w:val="both"/>
-        <w:rPr/>
-      </w:pPr>
-      <w:r>
-        <w:rPr>
-          <w:rtl w:val="0"/>
-        </w:rPr>
-        <w:t xml:space="preserve">Note: For multi-unit projects, payment milestones may be structured per-unit or per-phase as detailed in the project-specific schedule below.</w:t>
-      </w:r>
-    </w:p>
-    <w:p>
-      <w:pPr>
-        <w:widowControl w:val="0"/>
-        <w:spacing w:after="240" w:before="240" w:line="240" w:lineRule="auto"/>
-        <w:ind w:left="630"/>
         <w:jc w:val="both"/>
         <w:rPr>
           <w:rFonts w:ascii="Calibri" w:cs="Calibri" w:eastAsia="Calibri" w:hAnsi="Calibri"/>
@@ -1379,12 +671,6 @@
           <w:szCs w:val="20"/>
         </w:rPr>
       </w:pPr>
-      <w:r>
-        <w:rPr>
-          <w:rtl w:val="0"/>
-        </w:rPr>
-        <w:t xml:space="preserve">Note: This payment schedule covers all services provided by Company, including Design &amp; Engineering, Manufacturing (Offsite Services), and On-Site Services. All payments are made to Company.</w:t>
-      </w:r>
       <w:r>
         <w:rPr>
           <w:rtl w:val="0"/>
@@ -1408,8 +694,36 @@
           <w:szCs w:val="28"/>
         </w:rPr>
       </w:pPr>
-      <w:bookmarkStart w:colFirst="0" w:colLast="0" w:name="_mqnz58gp7mj3" w:id="23"/>
-      <w:bookmarkEnd w:id="23"/>
+      <w:bookmarkStart w:colFirst="0" w:colLast="0" w:name="_cyj2ez7u4n5b" w:id="7"/>
+      <w:bookmarkEnd w:id="7"/>
+      <w:r>
+        <w:br w:type="page"/>
+      </w:r>
+      <w:r>
+        <w:rPr>
+          <w:rtl w:val="0"/>
+        </w:rPr>
+      </w:r>
+    </w:p>
+    <w:p>
+      <w:pPr>
+        <w:pStyle w:val="Heading1"/>
+        <w:keepNext w:val="0"/>
+        <w:keepLines w:val="0"/>
+        <w:widowControl w:val="0"/>
+        <w:spacing w:after="240" w:before="240" w:line="240" w:lineRule="auto"/>
+        <w:ind w:left="630" w:right="167" w:firstLine="0"/>
+        <w:jc w:val="center"/>
+        <w:rPr>
+          <w:rFonts w:ascii="Calibri" w:cs="Calibri" w:eastAsia="Calibri" w:hAnsi="Calibri"/>
+          <w:b w:val="1"/>
+          <w:bCs w:val="1"/>
+          <w:sz w:val="28"/>
+          <w:szCs w:val="28"/>
+        </w:rPr>
+      </w:pPr>
+      <w:bookmarkStart w:colFirst="0" w:colLast="0" w:name="_mqnz58gp7mj3" w:id="8"/>
+      <w:bookmarkEnd w:id="8"/>
       <w:r>
         <w:rPr>
           <w:rFonts w:ascii="Calibri" w:cs="Calibri" w:eastAsia="Calibri" w:hAnsi="Calibri"/>
@@ -1495,8 +809,8 @@
           <w:szCs w:val="20"/>
         </w:rPr>
       </w:pPr>
-      <w:bookmarkStart w:colFirst="0" w:colLast="0" w:name="_287wc5bvlfyx" w:id="24"/>
-      <w:bookmarkEnd w:id="24"/>
+      <w:bookmarkStart w:colFirst="0" w:colLast="0" w:name="_287wc5bvlfyx" w:id="9"/>
+      <w:bookmarkEnd w:id="9"/>
       <w:r>
         <w:rPr>
           <w:rtl w:val="0"/>
@@ -1520,8 +834,8 @@
           <w:szCs w:val="20"/>
         </w:rPr>
       </w:pPr>
-      <w:bookmarkStart w:colFirst="0" w:colLast="0" w:name="_t9wv3su8ic3y" w:id="25"/>
-      <w:bookmarkEnd w:id="25"/>
+      <w:bookmarkStart w:colFirst="0" w:colLast="0" w:name="_t9wv3su8ic3y" w:id="10"/>
+      <w:bookmarkEnd w:id="10"/>
       <w:r>
         <w:br w:type="page"/>
       </w:r>
@@ -1548,8 +862,8 @@
           <w:szCs w:val="28"/>
         </w:rPr>
       </w:pPr>
-      <w:bookmarkStart w:colFirst="0" w:colLast="0" w:name="_3tsv2c5wp1s7" w:id="26"/>
-      <w:bookmarkEnd w:id="26"/>
+      <w:bookmarkStart w:colFirst="0" w:colLast="0" w:name="_3tsv2c5wp1s7" w:id="11"/>
+      <w:bookmarkEnd w:id="11"/>
       <w:r>
         <w:rPr>
           <w:rFonts w:ascii="Calibri" w:cs="Calibri" w:eastAsia="Calibri" w:hAnsi="Calibri"/>
@@ -1567,8 +881,8 @@
         <w:pStyle w:val="Heading6"/>
         <w:rPr/>
       </w:pPr>
-      <w:bookmarkStart w:colFirst="0" w:colLast="0" w:name="_s03i3vimozzy" w:id="27"/>
-      <w:bookmarkEnd w:id="27"/>
+      <w:bookmarkStart w:colFirst="0" w:colLast="0" w:name="_s03i3vimozzy" w:id="12"/>
+      <w:bookmarkEnd w:id="12"/>
       <w:r>
         <w:rPr>
           <w:rtl w:val="0"/>
@@ -1590,8 +904,8 @@
           <w:color w:val="000000"/>
         </w:rPr>
       </w:pPr>
-      <w:bookmarkStart w:colFirst="0" w:colLast="0" w:name="_ej908qosq1p8" w:id="28"/>
-      <w:bookmarkEnd w:id="28"/>
+      <w:bookmarkStart w:colFirst="0" w:colLast="0" w:name="_ej908qosq1p8" w:id="13"/>
+      <w:bookmarkEnd w:id="13"/>
       <w:r>
         <w:rPr>
           <w:rtl w:val="0"/>
@@ -1610,7 +924,7 @@
         <w:widowControl w:val="0"/>
         <w:numPr>
           <w:ilvl w:val="0"/>
-          <w:numId w:val="6"/>
+          <w:numId w:val="5"/>
         </w:numPr>
         <w:pBdr>
           <w:top w:color="000000" w:space="0" w:sz="0" w:val="none"/>
@@ -1628,8 +942,8 @@
           <w:szCs w:val="22"/>
         </w:rPr>
       </w:pPr>
-      <w:bookmarkStart w:colFirst="0" w:colLast="0" w:name="_2xbklqnwhi" w:id="29"/>
-      <w:bookmarkEnd w:id="29"/>
+      <w:bookmarkStart w:colFirst="0" w:colLast="0" w:name="_2xbklqnwhi" w:id="14"/>
+      <w:bookmarkEnd w:id="14"/>
       <w:r>
         <w:rPr>
           <w:b w:val="1"/>
@@ -1787,7 +1101,7 @@
         <w:widowControl w:val="0"/>
         <w:numPr>
           <w:ilvl w:val="0"/>
-          <w:numId w:val="8"/>
+          <w:numId w:val="6"/>
         </w:numPr>
         <w:spacing w:before="240" w:line="240" w:lineRule="auto"/>
         <w:ind w:left="720" w:hanging="180"/>
@@ -1808,7 +1122,7 @@
         <w:widowControl w:val="0"/>
         <w:numPr>
           <w:ilvl w:val="0"/>
-          <w:numId w:val="8"/>
+          <w:numId w:val="6"/>
         </w:numPr>
         <w:spacing w:line="240" w:lineRule="auto"/>
         <w:ind w:left="720" w:hanging="180"/>
@@ -1831,7 +1145,7 @@
         <w:widowControl w:val="0"/>
         <w:numPr>
           <w:ilvl w:val="0"/>
-          <w:numId w:val="6"/>
+          <w:numId w:val="5"/>
         </w:numPr>
         <w:pBdr>
           <w:top w:color="000000" w:space="0" w:sz="0" w:val="none"/>
@@ -1849,8 +1163,8 @@
           <w:szCs w:val="22"/>
         </w:rPr>
       </w:pPr>
-      <w:bookmarkStart w:colFirst="0" w:colLast="0" w:name="_o762jac1hc77" w:id="30"/>
-      <w:bookmarkEnd w:id="30"/>
+      <w:bookmarkStart w:colFirst="0" w:colLast="0" w:name="_o762jac1hc77" w:id="15"/>
+      <w:bookmarkEnd w:id="15"/>
       <w:r>
         <w:rPr>
           <w:b w:val="1"/>
@@ -2011,7 +1325,7 @@
         <w:widowControl w:val="0"/>
         <w:numPr>
           <w:ilvl w:val="0"/>
-          <w:numId w:val="6"/>
+          <w:numId w:val="5"/>
         </w:numPr>
         <w:pBdr>
           <w:top w:color="000000" w:space="0" w:sz="0" w:val="none"/>
@@ -2029,8 +1343,8 @@
           <w:szCs w:val="22"/>
         </w:rPr>
       </w:pPr>
-      <w:bookmarkStart w:colFirst="0" w:colLast="0" w:name="_2qcxkyq744p5" w:id="31"/>
-      <w:bookmarkEnd w:id="31"/>
+      <w:bookmarkStart w:colFirst="0" w:colLast="0" w:name="_2qcxkyq744p5" w:id="16"/>
+      <w:bookmarkEnd w:id="16"/>
       <w:r>
         <w:rPr>
           <w:b w:val="1"/>
@@ -2500,7 +1814,7 @@
         <w:widowControl w:val="0"/>
         <w:numPr>
           <w:ilvl w:val="0"/>
-          <w:numId w:val="6"/>
+          <w:numId w:val="5"/>
         </w:numPr>
         <w:pBdr>
           <w:top w:color="000000" w:space="0" w:sz="0" w:val="none"/>
@@ -2518,8 +1832,8 @@
           <w:szCs w:val="22"/>
         </w:rPr>
       </w:pPr>
-      <w:bookmarkStart w:colFirst="0" w:colLast="0" w:name="_v29vcl5w6g9m" w:id="32"/>
-      <w:bookmarkEnd w:id="32"/>
+      <w:bookmarkStart w:colFirst="0" w:colLast="0" w:name="_v29vcl5w6g9m" w:id="17"/>
+      <w:bookmarkEnd w:id="17"/>
       <w:r>
         <w:rPr>
           <w:b w:val="1"/>
@@ -2558,7 +1872,7 @@
         <w:widowControl w:val="0"/>
         <w:numPr>
           <w:ilvl w:val="0"/>
-          <w:numId w:val="17"/>
+          <w:numId w:val="14"/>
         </w:numPr>
         <w:spacing w:before="240" w:line="360" w:lineRule="auto"/>
         <w:ind w:left="720" w:hanging="360"/>
@@ -2587,7 +1901,7 @@
         <w:widowControl w:val="0"/>
         <w:numPr>
           <w:ilvl w:val="0"/>
-          <w:numId w:val="17"/>
+          <w:numId w:val="14"/>
         </w:numPr>
         <w:spacing w:line="360" w:lineRule="auto"/>
         <w:ind w:left="720" w:hanging="360"/>
@@ -2616,7 +1930,7 @@
         <w:widowControl w:val="0"/>
         <w:numPr>
           <w:ilvl w:val="0"/>
-          <w:numId w:val="17"/>
+          <w:numId w:val="14"/>
         </w:numPr>
         <w:spacing w:line="360" w:lineRule="auto"/>
         <w:ind w:left="720" w:hanging="360"/>
@@ -2647,7 +1961,7 @@
         <w:widowControl w:val="0"/>
         <w:numPr>
           <w:ilvl w:val="0"/>
-          <w:numId w:val="6"/>
+          <w:numId w:val="5"/>
         </w:numPr>
         <w:pBdr>
           <w:top w:color="000000" w:space="0" w:sz="0" w:val="none"/>
@@ -2665,8 +1979,8 @@
           <w:szCs w:val="22"/>
         </w:rPr>
       </w:pPr>
-      <w:bookmarkStart w:colFirst="0" w:colLast="0" w:name="_y6hg4g8tim76" w:id="33"/>
-      <w:bookmarkEnd w:id="33"/>
+      <w:bookmarkStart w:colFirst="0" w:colLast="0" w:name="_y6hg4g8tim76" w:id="18"/>
+      <w:bookmarkEnd w:id="18"/>
       <w:r>
         <w:rPr>
           <w:b w:val="1"/>
@@ -2700,7 +2014,7 @@
         <w:widowControl w:val="0"/>
         <w:numPr>
           <w:ilvl w:val="0"/>
-          <w:numId w:val="6"/>
+          <w:numId w:val="5"/>
         </w:numPr>
         <w:pBdr>
           <w:top w:color="000000" w:space="0" w:sz="0" w:val="none"/>
@@ -2718,8 +2032,8 @@
           <w:szCs w:val="22"/>
         </w:rPr>
       </w:pPr>
-      <w:bookmarkStart w:colFirst="0" w:colLast="0" w:name="_m4p5q1cq6tg7" w:id="34"/>
-      <w:bookmarkEnd w:id="34"/>
+      <w:bookmarkStart w:colFirst="0" w:colLast="0" w:name="_m4p5q1cq6tg7" w:id="19"/>
+      <w:bookmarkEnd w:id="19"/>
       <w:r>
         <w:rPr>
           <w:b w:val="1"/>
@@ -2976,7 +2290,7 @@
         <w:widowControl w:val="0"/>
         <w:numPr>
           <w:ilvl w:val="0"/>
-          <w:numId w:val="6"/>
+          <w:numId w:val="5"/>
         </w:numPr>
         <w:pBdr>
           <w:top w:color="000000" w:space="0" w:sz="0" w:val="none"/>
@@ -2994,8 +2308,8 @@
           <w:szCs w:val="22"/>
         </w:rPr>
       </w:pPr>
-      <w:bookmarkStart w:colFirst="0" w:colLast="0" w:name="_ylanjstb0vid" w:id="35"/>
-      <w:bookmarkEnd w:id="35"/>
+      <w:bookmarkStart w:colFirst="0" w:colLast="0" w:name="_ylanjstb0vid" w:id="20"/>
+      <w:bookmarkEnd w:id="20"/>
       <w:r>
         <w:rPr>
           <w:b w:val="1"/>
@@ -3099,7 +2413,7 @@
         <w:widowControl w:val="0"/>
         <w:numPr>
           <w:ilvl w:val="0"/>
-          <w:numId w:val="6"/>
+          <w:numId w:val="5"/>
         </w:numPr>
         <w:pBdr>
           <w:top w:color="000000" w:space="0" w:sz="0" w:val="none"/>
@@ -3117,8 +2431,8 @@
           <w:szCs w:val="22"/>
         </w:rPr>
       </w:pPr>
-      <w:bookmarkStart w:colFirst="0" w:colLast="0" w:name="_xdk2pfw6o5g7" w:id="36"/>
-      <w:bookmarkEnd w:id="36"/>
+      <w:bookmarkStart w:colFirst="0" w:colLast="0" w:name="_xdk2pfw6o5g7" w:id="21"/>
+      <w:bookmarkEnd w:id="21"/>
       <w:r>
         <w:rPr>
           <w:b w:val="1"/>
@@ -3213,8 +2527,8 @@
           <w:szCs w:val="28"/>
         </w:rPr>
       </w:pPr>
-      <w:bookmarkStart w:colFirst="0" w:colLast="0" w:name="_s1ghufpszy1u" w:id="37"/>
-      <w:bookmarkEnd w:id="37"/>
+      <w:bookmarkStart w:colFirst="0" w:colLast="0" w:name="_s1ghufpszy1u" w:id="22"/>
+      <w:bookmarkEnd w:id="22"/>
       <w:r>
         <w:rPr>
           <w:rFonts w:ascii="Calibri" w:cs="Calibri" w:eastAsia="Calibri" w:hAnsi="Calibri"/>
@@ -3241,8 +2555,8 @@
           <w:szCs w:val="22"/>
         </w:rPr>
       </w:pPr>
-      <w:bookmarkStart w:colFirst="0" w:colLast="0" w:name="_zbtld3v6hjof" w:id="38"/>
-      <w:bookmarkEnd w:id="38"/>
+      <w:bookmarkStart w:colFirst="0" w:colLast="0" w:name="_zbtld3v6hjof" w:id="23"/>
+      <w:bookmarkEnd w:id="23"/>
       <w:r>
         <w:rPr>
           <w:b w:val="1"/>
@@ -3275,7 +2589,7 @@
         <w:widowControl w:val="0"/>
         <w:numPr>
           <w:ilvl w:val="0"/>
-          <w:numId w:val="13"/>
+          <w:numId w:val="10"/>
         </w:numPr>
         <w:spacing w:after="240" w:before="240" w:line="240" w:lineRule="auto"/>
         <w:ind w:left="720" w:hanging="360"/>
@@ -3296,7 +2610,7 @@
         <w:widowControl w:val="0"/>
         <w:numPr>
           <w:ilvl w:val="0"/>
-          <w:numId w:val="13"/>
+          <w:numId w:val="10"/>
         </w:numPr>
         <w:spacing w:after="240" w:before="240" w:line="240" w:lineRule="auto"/>
         <w:ind w:left="720" w:hanging="360"/>
@@ -3317,7 +2631,7 @@
         <w:widowControl w:val="0"/>
         <w:numPr>
           <w:ilvl w:val="0"/>
-          <w:numId w:val="13"/>
+          <w:numId w:val="10"/>
         </w:numPr>
         <w:spacing w:after="240" w:before="240" w:line="240" w:lineRule="auto"/>
         <w:ind w:left="720" w:hanging="360"/>
@@ -3338,7 +2652,7 @@
         <w:widowControl w:val="0"/>
         <w:numPr>
           <w:ilvl w:val="0"/>
-          <w:numId w:val="13"/>
+          <w:numId w:val="10"/>
         </w:numPr>
         <w:spacing w:after="240" w:before="240" w:line="240" w:lineRule="auto"/>
         <w:ind w:left="720" w:hanging="360"/>
@@ -3359,7 +2673,7 @@
         <w:widowControl w:val="0"/>
         <w:numPr>
           <w:ilvl w:val="0"/>
-          <w:numId w:val="13"/>
+          <w:numId w:val="10"/>
         </w:numPr>
         <w:spacing w:after="240" w:before="240" w:line="240" w:lineRule="auto"/>
         <w:ind w:left="720" w:hanging="360"/>
@@ -3380,7 +2694,7 @@
         <w:widowControl w:val="0"/>
         <w:numPr>
           <w:ilvl w:val="0"/>
-          <w:numId w:val="13"/>
+          <w:numId w:val="10"/>
         </w:numPr>
         <w:spacing w:after="240" w:before="240" w:line="240" w:lineRule="auto"/>
         <w:ind w:left="720" w:hanging="360"/>
@@ -3401,7 +2715,7 @@
         <w:widowControl w:val="0"/>
         <w:numPr>
           <w:ilvl w:val="0"/>
-          <w:numId w:val="13"/>
+          <w:numId w:val="10"/>
         </w:numPr>
         <w:spacing w:after="240" w:before="240" w:line="240" w:lineRule="auto"/>
         <w:ind w:left="720" w:hanging="360"/>
@@ -3510,8 +2824,8 @@
           <w:szCs w:val="22"/>
         </w:rPr>
       </w:pPr>
-      <w:bookmarkStart w:colFirst="0" w:colLast="0" w:name="_4aekgrs5ob70" w:id="39"/>
-      <w:bookmarkEnd w:id="39"/>
+      <w:bookmarkStart w:colFirst="0" w:colLast="0" w:name="_4aekgrs5ob70" w:id="24"/>
+      <w:bookmarkEnd w:id="24"/>
       <w:r>
         <w:rPr>
           <w:b w:val="1"/>
@@ -3530,7 +2844,7 @@
         <w:widowControl w:val="0"/>
         <w:numPr>
           <w:ilvl w:val="0"/>
-          <w:numId w:val="14"/>
+          <w:numId w:val="11"/>
         </w:numPr>
         <w:spacing w:before="360" w:line="240" w:lineRule="auto"/>
         <w:ind w:left="720" w:hanging="360"/>
@@ -3541,8 +2855,8 @@
           <w:szCs w:val="22"/>
         </w:rPr>
       </w:pPr>
-      <w:bookmarkStart w:colFirst="0" w:colLast="0" w:name="_mcfyf9pp8l2f" w:id="40"/>
-      <w:bookmarkEnd w:id="40"/>
+      <w:bookmarkStart w:colFirst="0" w:colLast="0" w:name="_mcfyf9pp8l2f" w:id="25"/>
+      <w:bookmarkEnd w:id="25"/>
       <w:r>
         <w:rPr>
           <w:b w:val="1"/>
@@ -3598,7 +2912,7 @@
         <w:widowControl w:val="0"/>
         <w:numPr>
           <w:ilvl w:val="1"/>
-          <w:numId w:val="16"/>
+          <w:numId w:val="13"/>
         </w:numPr>
         <w:spacing w:line="240" w:lineRule="auto"/>
         <w:ind w:left="1440" w:hanging="360"/>
@@ -3620,7 +2934,7 @@
         <w:widowControl w:val="0"/>
         <w:numPr>
           <w:ilvl w:val="1"/>
-          <w:numId w:val="16"/>
+          <w:numId w:val="13"/>
         </w:numPr>
         <w:spacing w:line="240" w:lineRule="auto"/>
         <w:ind w:left="1440" w:hanging="360"/>
@@ -3642,7 +2956,7 @@
         <w:widowControl w:val="0"/>
         <w:numPr>
           <w:ilvl w:val="1"/>
-          <w:numId w:val="16"/>
+          <w:numId w:val="13"/>
         </w:numPr>
         <w:spacing w:line="240" w:lineRule="auto"/>
         <w:ind w:left="1440" w:hanging="360"/>
@@ -3664,7 +2978,7 @@
         <w:widowControl w:val="0"/>
         <w:numPr>
           <w:ilvl w:val="1"/>
-          <w:numId w:val="16"/>
+          <w:numId w:val="13"/>
         </w:numPr>
         <w:spacing w:line="240" w:lineRule="auto"/>
         <w:ind w:left="1440" w:hanging="360"/>
@@ -3686,7 +3000,7 @@
         <w:widowControl w:val="0"/>
         <w:numPr>
           <w:ilvl w:val="1"/>
-          <w:numId w:val="16"/>
+          <w:numId w:val="13"/>
         </w:numPr>
         <w:spacing w:line="240" w:lineRule="auto"/>
         <w:ind w:left="1440" w:hanging="360"/>
@@ -3708,7 +3022,7 @@
         <w:widowControl w:val="0"/>
         <w:numPr>
           <w:ilvl w:val="1"/>
-          <w:numId w:val="16"/>
+          <w:numId w:val="13"/>
         </w:numPr>
         <w:spacing w:after="240" w:afterAutospacing="0" w:line="240" w:lineRule="auto"/>
         <w:ind w:left="1440" w:hanging="360"/>
@@ -3731,7 +3045,7 @@
         <w:widowControl w:val="0"/>
         <w:numPr>
           <w:ilvl w:val="0"/>
-          <w:numId w:val="14"/>
+          <w:numId w:val="11"/>
         </w:numPr>
         <w:spacing w:before="240" w:beforeAutospacing="0" w:line="240" w:lineRule="auto"/>
         <w:ind w:left="720" w:hanging="360"/>
@@ -3742,8 +3056,8 @@
           <w:szCs w:val="22"/>
         </w:rPr>
       </w:pPr>
-      <w:bookmarkStart w:colFirst="0" w:colLast="0" w:name="_pqacb8tcubt7" w:id="41"/>
-      <w:bookmarkEnd w:id="41"/>
+      <w:bookmarkStart w:colFirst="0" w:colLast="0" w:name="_pqacb8tcubt7" w:id="26"/>
+      <w:bookmarkEnd w:id="26"/>
       <w:r>
         <w:rPr>
           <w:b w:val="1"/>
@@ -3810,7 +3124,7 @@
         <w:widowControl w:val="0"/>
         <w:numPr>
           <w:ilvl w:val="1"/>
-          <w:numId w:val="9"/>
+          <w:numId w:val="7"/>
         </w:numPr>
         <w:spacing w:line="240" w:lineRule="auto"/>
         <w:ind w:left="1440" w:hanging="360"/>
@@ -3832,7 +3146,7 @@
         <w:widowControl w:val="0"/>
         <w:numPr>
           <w:ilvl w:val="1"/>
-          <w:numId w:val="9"/>
+          <w:numId w:val="7"/>
         </w:numPr>
         <w:spacing w:line="240" w:lineRule="auto"/>
         <w:ind w:left="1440" w:hanging="360"/>
@@ -3854,7 +3168,7 @@
         <w:widowControl w:val="0"/>
         <w:numPr>
           <w:ilvl w:val="1"/>
-          <w:numId w:val="9"/>
+          <w:numId w:val="7"/>
         </w:numPr>
         <w:spacing w:line="240" w:lineRule="auto"/>
         <w:ind w:left="1440" w:hanging="360"/>
@@ -3876,7 +3190,7 @@
         <w:widowControl w:val="0"/>
         <w:numPr>
           <w:ilvl w:val="1"/>
-          <w:numId w:val="9"/>
+          <w:numId w:val="7"/>
         </w:numPr>
         <w:spacing w:line="240" w:lineRule="auto"/>
         <w:ind w:left="1440" w:hanging="360"/>
@@ -3898,7 +3212,7 @@
         <w:widowControl w:val="0"/>
         <w:numPr>
           <w:ilvl w:val="1"/>
-          <w:numId w:val="9"/>
+          <w:numId w:val="7"/>
         </w:numPr>
         <w:spacing w:after="240" w:afterAutospacing="0" w:line="240" w:lineRule="auto"/>
         <w:ind w:left="1440" w:hanging="360"/>
@@ -3921,7 +3235,7 @@
         <w:widowControl w:val="0"/>
         <w:numPr>
           <w:ilvl w:val="0"/>
-          <w:numId w:val="14"/>
+          <w:numId w:val="11"/>
         </w:numPr>
         <w:spacing w:before="240" w:beforeAutospacing="0" w:line="240" w:lineRule="auto"/>
         <w:ind w:left="720" w:hanging="360"/>
@@ -3932,8 +3246,8 @@
           <w:szCs w:val="22"/>
         </w:rPr>
       </w:pPr>
-      <w:bookmarkStart w:colFirst="0" w:colLast="0" w:name="_b68zf03qgwlz" w:id="42"/>
-      <w:bookmarkEnd w:id="42"/>
+      <w:bookmarkStart w:colFirst="0" w:colLast="0" w:name="_b68zf03qgwlz" w:id="27"/>
+      <w:bookmarkEnd w:id="27"/>
       <w:r>
         <w:rPr>
           <w:b w:val="1"/>
@@ -3992,7 +3306,7 @@
         <w:widowControl w:val="0"/>
         <w:numPr>
           <w:ilvl w:val="1"/>
-          <w:numId w:val="15"/>
+          <w:numId w:val="12"/>
         </w:numPr>
         <w:spacing w:line="240" w:lineRule="auto"/>
         <w:ind w:left="1440" w:hanging="360"/>
@@ -4014,7 +3328,7 @@
         <w:widowControl w:val="0"/>
         <w:numPr>
           <w:ilvl w:val="1"/>
-          <w:numId w:val="15"/>
+          <w:numId w:val="12"/>
         </w:numPr>
         <w:spacing w:line="240" w:lineRule="auto"/>
         <w:ind w:left="1440" w:hanging="360"/>
@@ -4036,7 +3350,7 @@
         <w:widowControl w:val="0"/>
         <w:numPr>
           <w:ilvl w:val="1"/>
-          <w:numId w:val="15"/>
+          <w:numId w:val="12"/>
         </w:numPr>
         <w:spacing w:line="240" w:lineRule="auto"/>
         <w:ind w:left="1440" w:hanging="360"/>
@@ -4058,7 +3372,7 @@
         <w:widowControl w:val="0"/>
         <w:numPr>
           <w:ilvl w:val="1"/>
-          <w:numId w:val="15"/>
+          <w:numId w:val="12"/>
         </w:numPr>
         <w:spacing w:line="240" w:lineRule="auto"/>
         <w:ind w:left="1440" w:hanging="360"/>
@@ -4080,7 +3394,7 @@
         <w:widowControl w:val="0"/>
         <w:numPr>
           <w:ilvl w:val="1"/>
-          <w:numId w:val="15"/>
+          <w:numId w:val="12"/>
         </w:numPr>
         <w:spacing w:after="240" w:afterAutospacing="0" w:line="240" w:lineRule="auto"/>
         <w:ind w:left="1440" w:hanging="360"/>
@@ -4103,7 +3417,7 @@
         <w:widowControl w:val="0"/>
         <w:numPr>
           <w:ilvl w:val="0"/>
-          <w:numId w:val="14"/>
+          <w:numId w:val="11"/>
         </w:numPr>
         <w:spacing w:before="240" w:beforeAutospacing="0" w:line="240" w:lineRule="auto"/>
         <w:ind w:left="720" w:hanging="360"/>
@@ -4114,8 +3428,8 @@
           <w:szCs w:val="22"/>
         </w:rPr>
       </w:pPr>
-      <w:bookmarkStart w:colFirst="0" w:colLast="0" w:name="_1jge3dyqba5z" w:id="43"/>
-      <w:bookmarkEnd w:id="43"/>
+      <w:bookmarkStart w:colFirst="0" w:colLast="0" w:name="_1jge3dyqba5z" w:id="28"/>
+      <w:bookmarkEnd w:id="28"/>
       <w:r>
         <w:rPr>
           <w:b w:val="1"/>
@@ -4182,7 +3496,7 @@
         <w:widowControl w:val="0"/>
         <w:numPr>
           <w:ilvl w:val="1"/>
-          <w:numId w:val="12"/>
+          <w:numId w:val="9"/>
         </w:numPr>
         <w:spacing w:line="240" w:lineRule="auto"/>
         <w:ind w:left="1440" w:hanging="360"/>
@@ -4204,7 +3518,7 @@
         <w:widowControl w:val="0"/>
         <w:numPr>
           <w:ilvl w:val="1"/>
-          <w:numId w:val="12"/>
+          <w:numId w:val="9"/>
         </w:numPr>
         <w:spacing w:line="240" w:lineRule="auto"/>
         <w:ind w:left="1440" w:hanging="360"/>
@@ -4226,7 +3540,7 @@
         <w:widowControl w:val="0"/>
         <w:numPr>
           <w:ilvl w:val="1"/>
-          <w:numId w:val="12"/>
+          <w:numId w:val="9"/>
         </w:numPr>
         <w:spacing w:after="240" w:afterAutospacing="0" w:line="240" w:lineRule="auto"/>
         <w:ind w:left="1440" w:hanging="360"/>
@@ -4249,7 +3563,7 @@
         <w:widowControl w:val="0"/>
         <w:numPr>
           <w:ilvl w:val="0"/>
-          <w:numId w:val="14"/>
+          <w:numId w:val="11"/>
         </w:numPr>
         <w:spacing w:before="240" w:beforeAutospacing="0" w:line="240" w:lineRule="auto"/>
         <w:ind w:left="720" w:hanging="360"/>
@@ -4260,8 +3574,8 @@
           <w:szCs w:val="22"/>
         </w:rPr>
       </w:pPr>
-      <w:bookmarkStart w:colFirst="0" w:colLast="0" w:name="_f9ne8mtjbedi" w:id="44"/>
-      <w:bookmarkEnd w:id="44"/>
+      <w:bookmarkStart w:colFirst="0" w:colLast="0" w:name="_f9ne8mtjbedi" w:id="29"/>
+      <w:bookmarkEnd w:id="29"/>
       <w:r>
         <w:rPr>
           <w:b w:val="1"/>
@@ -4306,7 +3620,7 @@
         <w:widowControl w:val="0"/>
         <w:numPr>
           <w:ilvl w:val="1"/>
-          <w:numId w:val="10"/>
+          <w:numId w:val="8"/>
         </w:numPr>
         <w:spacing w:line="240" w:lineRule="auto"/>
         <w:ind w:left="1440" w:hanging="360"/>
@@ -4328,7 +3642,7 @@
         <w:widowControl w:val="0"/>
         <w:numPr>
           <w:ilvl w:val="1"/>
-          <w:numId w:val="10"/>
+          <w:numId w:val="8"/>
         </w:numPr>
         <w:spacing w:line="240" w:lineRule="auto"/>
         <w:ind w:left="1440" w:hanging="360"/>
@@ -4350,7 +3664,7 @@
         <w:widowControl w:val="0"/>
         <w:numPr>
           <w:ilvl w:val="1"/>
-          <w:numId w:val="10"/>
+          <w:numId w:val="8"/>
         </w:numPr>
         <w:spacing w:after="240" w:line="240" w:lineRule="auto"/>
         <w:ind w:left="1440" w:hanging="360"/>
@@ -4421,8 +3735,8 @@
         <w:pStyle w:val="Heading1"/>
         <w:rPr/>
       </w:pPr>
-      <w:bookmarkStart w:colFirst="0" w:colLast="0" w:name="_hqnhdilth21k" w:id="45"/>
-      <w:bookmarkEnd w:id="45"/>
+      <w:bookmarkStart w:colFirst="0" w:colLast="0" w:name="_hqnhdilth21k" w:id="30"/>
+      <w:bookmarkEnd w:id="30"/>
       <w:r>
         <w:br w:type="page"/>
       </w:r>
@@ -4441,8 +3755,8 @@
           <w:szCs w:val="24"/>
         </w:rPr>
       </w:pPr>
-      <w:bookmarkStart w:colFirst="0" w:colLast="0" w:name="_2u1iywfjoe85" w:id="46"/>
-      <w:bookmarkEnd w:id="46"/>
+      <w:bookmarkStart w:colFirst="0" w:colLast="0" w:name="_2u1iywfjoe85" w:id="31"/>
+      <w:bookmarkEnd w:id="31"/>
       <w:r>
         <w:rPr>
           <w:rtl w:val="0"/>
@@ -4697,8 +4011,8 @@
           <w:szCs w:val="26"/>
         </w:rPr>
       </w:pPr>
-      <w:bookmarkStart w:colFirst="0" w:colLast="0" w:name="_f64u3uafvzbz" w:id="47"/>
-      <w:bookmarkEnd w:id="47"/>
+      <w:bookmarkStart w:colFirst="0" w:colLast="0" w:name="_f64u3uafvzbz" w:id="32"/>
+      <w:bookmarkEnd w:id="32"/>
       <w:r>
         <w:rPr>
           <w:rFonts w:ascii="Times New Roman" w:cs="Times New Roman" w:eastAsia="Times New Roman" w:hAnsi="Times New Roman"/>
@@ -5531,11 +4845,11 @@
   <w:abstractNum w:abstractNumId="5">
     <w:lvl w:ilvl="0">
       <w:start w:val="1"/>
-      <w:numFmt w:val="bullet"/>
-      <w:lvlText w:val="●"/>
-      <w:lvlJc w:val="left"/>
-      <w:pPr>
-        <w:ind w:left="720" w:hanging="360"/>
+      <w:numFmt w:val="decimal"/>
+      <w:lvlText w:val="%1."/>
+      <w:lvlJc w:val="left"/>
+      <w:pPr>
+        <w:ind w:left="720" w:hanging="810"/>
       </w:pPr>
       <w:rPr>
         <w:u w:val="none"/>
@@ -5543,8 +4857,8 @@
     </w:lvl>
     <w:lvl w:ilvl="1">
       <w:start w:val="1"/>
-      <w:numFmt w:val="bullet"/>
-      <w:lvlText w:val="○"/>
+      <w:numFmt w:val="lowerLetter"/>
+      <w:lvlText w:val="5.%2."/>
       <w:lvlJc w:val="left"/>
       <w:pPr>
         <w:ind w:left="1440" w:hanging="360"/>
@@ -5555,9 +4869,9 @@
     </w:lvl>
     <w:lvl w:ilvl="2">
       <w:start w:val="1"/>
-      <w:numFmt w:val="bullet"/>
-      <w:lvlText w:val="■"/>
-      <w:lvlJc w:val="left"/>
+      <w:numFmt w:val="lowerRoman"/>
+      <w:lvlText w:val="5.%3."/>
+      <w:lvlJc w:val="right"/>
       <w:pPr>
         <w:ind w:left="2160" w:hanging="360"/>
       </w:pPr>
@@ -5567,8 +4881,8 @@
     </w:lvl>
     <w:lvl w:ilvl="3">
       <w:start w:val="1"/>
-      <w:numFmt w:val="bullet"/>
-      <w:lvlText w:val="●"/>
+      <w:numFmt w:val="decimal"/>
+      <w:lvlText w:val="5.%4."/>
       <w:lvlJc w:val="left"/>
       <w:pPr>
         <w:ind w:left="2880" w:hanging="360"/>
@@ -5579,8 +4893,8 @@
     </w:lvl>
     <w:lvl w:ilvl="4">
       <w:start w:val="1"/>
-      <w:numFmt w:val="bullet"/>
-      <w:lvlText w:val="○"/>
+      <w:numFmt w:val="lowerLetter"/>
+      <w:lvlText w:val="5.%5."/>
       <w:lvlJc w:val="left"/>
       <w:pPr>
         <w:ind w:left="3600" w:hanging="360"/>
@@ -5591,9 +4905,9 @@
     </w:lvl>
     <w:lvl w:ilvl="5">
       <w:start w:val="1"/>
-      <w:numFmt w:val="bullet"/>
-      <w:lvlText w:val="■"/>
-      <w:lvlJc w:val="left"/>
+      <w:numFmt w:val="lowerRoman"/>
+      <w:lvlText w:val="5.%6."/>
+      <w:lvlJc w:val="right"/>
       <w:pPr>
         <w:ind w:left="4320" w:hanging="360"/>
       </w:pPr>
@@ -5603,8 +4917,8 @@
     </w:lvl>
     <w:lvl w:ilvl="6">
       <w:start w:val="1"/>
-      <w:numFmt w:val="bullet"/>
-      <w:lvlText w:val="●"/>
+      <w:numFmt w:val="decimal"/>
+      <w:lvlText w:val="5.%7."/>
       <w:lvlJc w:val="left"/>
       <w:pPr>
         <w:ind w:left="5040" w:hanging="360"/>
@@ -5615,8 +4929,8 @@
     </w:lvl>
     <w:lvl w:ilvl="7">
       <w:start w:val="1"/>
-      <w:numFmt w:val="bullet"/>
-      <w:lvlText w:val="○"/>
+      <w:numFmt w:val="lowerLetter"/>
+      <w:lvlText w:val="5.%8."/>
       <w:lvlJc w:val="left"/>
       <w:pPr>
         <w:ind w:left="5760" w:hanging="360"/>
@@ -5627,9 +4941,9 @@
     </w:lvl>
     <w:lvl w:ilvl="8">
       <w:start w:val="1"/>
-      <w:numFmt w:val="bullet"/>
-      <w:lvlText w:val="■"/>
-      <w:lvlJc w:val="left"/>
+      <w:numFmt w:val="lowerRoman"/>
+      <w:lvlText w:val="5.%9."/>
+      <w:lvlJc w:val="right"/>
       <w:pPr>
         <w:ind w:left="6480" w:hanging="360"/>
       </w:pPr>
@@ -5641,11 +4955,11 @@
   <w:abstractNum w:abstractNumId="6">
     <w:lvl w:ilvl="0">
       <w:start w:val="1"/>
-      <w:numFmt w:val="decimal"/>
+      <w:numFmt w:val="lowerRoman"/>
       <w:lvlText w:val="%1."/>
-      <w:lvlJc w:val="left"/>
-      <w:pPr>
-        <w:ind w:left="720" w:hanging="810"/>
+      <w:lvlJc w:val="right"/>
+      <w:pPr>
+        <w:ind w:left="720" w:hanging="180"/>
       </w:pPr>
       <w:rPr>
         <w:u w:val="none"/>
@@ -5653,8 +4967,8 @@
     </w:lvl>
     <w:lvl w:ilvl="1">
       <w:start w:val="1"/>
-      <w:numFmt w:val="lowerLetter"/>
-      <w:lvlText w:val="5.%2."/>
+      <w:numFmt w:val="bullet"/>
+      <w:lvlText w:val="○"/>
       <w:lvlJc w:val="left"/>
       <w:pPr>
         <w:ind w:left="1440" w:hanging="360"/>
@@ -5665,9 +4979,9 @@
     </w:lvl>
     <w:lvl w:ilvl="2">
       <w:start w:val="1"/>
-      <w:numFmt w:val="lowerRoman"/>
-      <w:lvlText w:val="5.%3."/>
-      <w:lvlJc w:val="right"/>
+      <w:numFmt w:val="bullet"/>
+      <w:lvlText w:val="■"/>
+      <w:lvlJc w:val="left"/>
       <w:pPr>
         <w:ind w:left="2160" w:hanging="360"/>
       </w:pPr>
@@ -5677,8 +4991,8 @@
     </w:lvl>
     <w:lvl w:ilvl="3">
       <w:start w:val="1"/>
-      <w:numFmt w:val="decimal"/>
-      <w:lvlText w:val="5.%4."/>
+      <w:numFmt w:val="bullet"/>
+      <w:lvlText w:val="●"/>
       <w:lvlJc w:val="left"/>
       <w:pPr>
         <w:ind w:left="2880" w:hanging="360"/>
@@ -5689,8 +5003,8 @@
     </w:lvl>
     <w:lvl w:ilvl="4">
       <w:start w:val="1"/>
-      <w:numFmt w:val="lowerLetter"/>
-      <w:lvlText w:val="5.%5."/>
+      <w:numFmt w:val="bullet"/>
+      <w:lvlText w:val="○"/>
       <w:lvlJc w:val="left"/>
       <w:pPr>
         <w:ind w:left="3600" w:hanging="360"/>
@@ -5701,9 +5015,9 @@
     </w:lvl>
     <w:lvl w:ilvl="5">
       <w:start w:val="1"/>
-      <w:numFmt w:val="lowerRoman"/>
-      <w:lvlText w:val="5.%6."/>
-      <w:lvlJc w:val="right"/>
+      <w:numFmt w:val="bullet"/>
+      <w:lvlText w:val="■"/>
+      <w:lvlJc w:val="left"/>
       <w:pPr>
         <w:ind w:left="4320" w:hanging="360"/>
       </w:pPr>
@@ -5713,8 +5027,8 @@
     </w:lvl>
     <w:lvl w:ilvl="6">
       <w:start w:val="1"/>
-      <w:numFmt w:val="decimal"/>
-      <w:lvlText w:val="5.%7."/>
+      <w:numFmt w:val="bullet"/>
+      <w:lvlText w:val="●"/>
       <w:lvlJc w:val="left"/>
       <w:pPr>
         <w:ind w:left="5040" w:hanging="360"/>
@@ -5725,8 +5039,8 @@
     </w:lvl>
     <w:lvl w:ilvl="7">
       <w:start w:val="1"/>
-      <w:numFmt w:val="lowerLetter"/>
-      <w:lvlText w:val="5.%8."/>
+      <w:numFmt w:val="bullet"/>
+      <w:lvlText w:val="○"/>
       <w:lvlJc w:val="left"/>
       <w:pPr>
         <w:ind w:left="5760" w:hanging="360"/>
@@ -5737,9 +5051,9 @@
     </w:lvl>
     <w:lvl w:ilvl="8">
       <w:start w:val="1"/>
-      <w:numFmt w:val="lowerRoman"/>
-      <w:lvlText w:val="5.%9."/>
-      <w:lvlJc w:val="right"/>
+      <w:numFmt w:val="bullet"/>
+      <w:lvlText w:val="■"/>
+      <w:lvlJc w:val="left"/>
       <w:pPr>
         <w:ind w:left="6480" w:hanging="360"/>
       </w:pPr>
@@ -5751,11 +5065,11 @@
   <w:abstractNum w:abstractNumId="7">
     <w:lvl w:ilvl="0">
       <w:start w:val="1"/>
-      <w:numFmt w:val="decimal"/>
+      <w:numFmt w:val="lowerLetter"/>
       <w:lvlText w:val="%1."/>
       <w:lvlJc w:val="left"/>
       <w:pPr>
-        <w:ind w:left="1440" w:hanging="810"/>
+        <w:ind w:left="720" w:hanging="360"/>
       </w:pPr>
       <w:rPr>
         <w:u w:val="none"/>
@@ -5763,8 +5077,20 @@
     </w:lvl>
     <w:lvl w:ilvl="1">
       <w:start w:val="1"/>
-      <w:numFmt w:val="lowerLetter"/>
+      <w:numFmt w:val="lowerRoman"/>
       <w:lvlText w:val="%2."/>
+      <w:lvlJc w:val="right"/>
+      <w:pPr>
+        <w:ind w:left="1440" w:hanging="360"/>
+      </w:pPr>
+      <w:rPr>
+        <w:u w:val="none"/>
+      </w:rPr>
+    </w:lvl>
+    <w:lvl w:ilvl="2">
+      <w:start w:val="1"/>
+      <w:numFmt w:val="bullet"/>
+      <w:lvlText w:val="■"/>
       <w:lvlJc w:val="left"/>
       <w:pPr>
         <w:ind w:left="2160" w:hanging="360"/>
@@ -5773,11 +5099,11 @@
         <w:u w:val="none"/>
       </w:rPr>
     </w:lvl>
-    <w:lvl w:ilvl="2">
-      <w:start w:val="1"/>
-      <w:numFmt w:val="lowerRoman"/>
-      <w:lvlText w:val="%3."/>
-      <w:lvlJc w:val="right"/>
+    <w:lvl w:ilvl="3">
+      <w:start w:val="1"/>
+      <w:numFmt w:val="bullet"/>
+      <w:lvlText w:val="●"/>
+      <w:lvlJc w:val="left"/>
       <w:pPr>
         <w:ind w:left="2880" w:hanging="360"/>
       </w:pPr>
@@ -5785,10 +5111,10 @@
         <w:u w:val="none"/>
       </w:rPr>
     </w:lvl>
-    <w:lvl w:ilvl="3">
-      <w:start w:val="1"/>
-      <w:numFmt w:val="decimal"/>
-      <w:lvlText w:val="%4."/>
+    <w:lvl w:ilvl="4">
+      <w:start w:val="1"/>
+      <w:numFmt w:val="bullet"/>
+      <w:lvlText w:val="○"/>
       <w:lvlJc w:val="left"/>
       <w:pPr>
         <w:ind w:left="3600" w:hanging="360"/>
@@ -5797,10 +5123,10 @@
         <w:u w:val="none"/>
       </w:rPr>
     </w:lvl>
-    <w:lvl w:ilvl="4">
-      <w:start w:val="1"/>
-      <w:numFmt w:val="lowerLetter"/>
-      <w:lvlText w:val="%5."/>
+    <w:lvl w:ilvl="5">
+      <w:start w:val="1"/>
+      <w:numFmt w:val="bullet"/>
+      <w:lvlText w:val="■"/>
       <w:lvlJc w:val="left"/>
       <w:pPr>
         <w:ind w:left="4320" w:hanging="360"/>
@@ -5809,11 +5135,11 @@
         <w:u w:val="none"/>
       </w:rPr>
     </w:lvl>
-    <w:lvl w:ilvl="5">
-      <w:start w:val="1"/>
-      <w:numFmt w:val="lowerRoman"/>
-      <w:lvlText w:val="%6."/>
-      <w:lvlJc w:val="right"/>
+    <w:lvl w:ilvl="6">
+      <w:start w:val="1"/>
+      <w:numFmt w:val="bullet"/>
+      <w:lvlText w:val="●"/>
+      <w:lvlJc w:val="left"/>
       <w:pPr>
         <w:ind w:left="5040" w:hanging="360"/>
       </w:pPr>
@@ -5821,10 +5147,10 @@
         <w:u w:val="none"/>
       </w:rPr>
     </w:lvl>
-    <w:lvl w:ilvl="6">
-      <w:start w:val="1"/>
-      <w:numFmt w:val="decimal"/>
-      <w:lvlText w:val="%7."/>
+    <w:lvl w:ilvl="7">
+      <w:start w:val="1"/>
+      <w:numFmt w:val="bullet"/>
+      <w:lvlText w:val="○"/>
       <w:lvlJc w:val="left"/>
       <w:pPr>
         <w:ind w:left="5760" w:hanging="360"/>
@@ -5833,25 +5159,13 @@
         <w:u w:val="none"/>
       </w:rPr>
     </w:lvl>
-    <w:lvl w:ilvl="7">
-      <w:start w:val="1"/>
-      <w:numFmt w:val="lowerLetter"/>
-      <w:lvlText w:val="%8."/>
+    <w:lvl w:ilvl="8">
+      <w:start w:val="1"/>
+      <w:numFmt w:val="bullet"/>
+      <w:lvlText w:val="■"/>
       <w:lvlJc w:val="left"/>
       <w:pPr>
         <w:ind w:left="6480" w:hanging="360"/>
-      </w:pPr>
-      <w:rPr>
-        <w:u w:val="none"/>
-      </w:rPr>
-    </w:lvl>
-    <w:lvl w:ilvl="8">
-      <w:start w:val="1"/>
-      <w:numFmt w:val="lowerRoman"/>
-      <w:lvlText w:val="%9."/>
-      <w:lvlJc w:val="right"/>
-      <w:pPr>
-        <w:ind w:left="7200" w:hanging="360"/>
       </w:pPr>
       <w:rPr>
         <w:u w:val="none"/>
@@ -5861,21 +5175,21 @@
   <w:abstractNum w:abstractNumId="8">
     <w:lvl w:ilvl="0">
       <w:start w:val="1"/>
+      <w:numFmt w:val="lowerLetter"/>
+      <w:lvlText w:val="%1."/>
+      <w:lvlJc w:val="left"/>
+      <w:pPr>
+        <w:ind w:left="720" w:hanging="360"/>
+      </w:pPr>
+      <w:rPr>
+        <w:u w:val="none"/>
+      </w:rPr>
+    </w:lvl>
+    <w:lvl w:ilvl="1">
+      <w:start w:val="1"/>
       <w:numFmt w:val="lowerRoman"/>
-      <w:lvlText w:val="%1."/>
+      <w:lvlText w:val="%2."/>
       <w:lvlJc w:val="right"/>
-      <w:pPr>
-        <w:ind w:left="720" w:hanging="180"/>
-      </w:pPr>
-      <w:rPr>
-        <w:u w:val="none"/>
-      </w:rPr>
-    </w:lvl>
-    <w:lvl w:ilvl="1">
-      <w:start w:val="1"/>
-      <w:numFmt w:val="bullet"/>
-      <w:lvlText w:val="○"/>
-      <w:lvlJc w:val="left"/>
       <w:pPr>
         <w:ind w:left="1440" w:hanging="360"/>
       </w:pPr>
@@ -6093,6 +5407,116 @@
     </w:lvl>
     <w:lvl w:ilvl="1">
       <w:start w:val="1"/>
+      <w:numFmt w:val="bullet"/>
+      <w:lvlText w:val="●"/>
+      <w:lvlJc w:val="left"/>
+      <w:pPr>
+        <w:ind w:left="1440" w:hanging="360"/>
+      </w:pPr>
+      <w:rPr>
+        <w:u w:val="none"/>
+      </w:rPr>
+    </w:lvl>
+    <w:lvl w:ilvl="2">
+      <w:start w:val="1"/>
+      <w:numFmt w:val="lowerRoman"/>
+      <w:lvlText w:val="%3."/>
+      <w:lvlJc w:val="left"/>
+      <w:pPr>
+        <w:ind w:left="2160" w:hanging="360"/>
+      </w:pPr>
+      <w:rPr>
+        <w:u w:val="none"/>
+      </w:rPr>
+    </w:lvl>
+    <w:lvl w:ilvl="3">
+      <w:start w:val="1"/>
+      <w:numFmt w:val="decimal"/>
+      <w:lvlText w:val="%4."/>
+      <w:lvlJc w:val="left"/>
+      <w:pPr>
+        <w:ind w:left="2880" w:hanging="360"/>
+      </w:pPr>
+      <w:rPr>
+        <w:u w:val="none"/>
+      </w:rPr>
+    </w:lvl>
+    <w:lvl w:ilvl="4">
+      <w:start w:val="1"/>
+      <w:numFmt w:val="lowerLetter"/>
+      <w:lvlText w:val="%5."/>
+      <w:lvlJc w:val="left"/>
+      <w:pPr>
+        <w:ind w:left="3600" w:hanging="360"/>
+      </w:pPr>
+      <w:rPr>
+        <w:u w:val="none"/>
+      </w:rPr>
+    </w:lvl>
+    <w:lvl w:ilvl="5">
+      <w:start w:val="1"/>
+      <w:numFmt w:val="lowerRoman"/>
+      <w:lvlText w:val="%6."/>
+      <w:lvlJc w:val="left"/>
+      <w:pPr>
+        <w:ind w:left="4320" w:hanging="360"/>
+      </w:pPr>
+      <w:rPr>
+        <w:u w:val="none"/>
+      </w:rPr>
+    </w:lvl>
+    <w:lvl w:ilvl="6">
+      <w:start w:val="1"/>
+      <w:numFmt w:val="decimal"/>
+      <w:lvlText w:val="%7."/>
+      <w:lvlJc w:val="left"/>
+      <w:pPr>
+        <w:ind w:left="5040" w:hanging="360"/>
+      </w:pPr>
+      <w:rPr>
+        <w:u w:val="none"/>
+      </w:rPr>
+    </w:lvl>
+    <w:lvl w:ilvl="7">
+      <w:start w:val="1"/>
+      <w:numFmt w:val="lowerLetter"/>
+      <w:lvlText w:val="%8."/>
+      <w:lvlJc w:val="left"/>
+      <w:pPr>
+        <w:ind w:left="5760" w:hanging="360"/>
+      </w:pPr>
+      <w:rPr>
+        <w:u w:val="none"/>
+      </w:rPr>
+    </w:lvl>
+    <w:lvl w:ilvl="8">
+      <w:start w:val="1"/>
+      <w:numFmt w:val="lowerRoman"/>
+      <w:lvlText w:val="%9."/>
+      <w:lvlJc w:val="left"/>
+      <w:pPr>
+        <w:ind w:left="6480" w:hanging="360"/>
+      </w:pPr>
+      <w:rPr>
+        <w:u w:val="none"/>
+      </w:rPr>
+    </w:lvl>
+  </w:abstractNum>
+  <w:abstractNum w:abstractNumId="11">
+    <w:lvl w:ilvl="0">
+      <w:start w:val="1"/>
+      <w:numFmt w:val="decimal"/>
+      <w:lvlText w:val="%1."/>
+      <w:lvlJc w:val="left"/>
+      <w:pPr>
+        <w:ind w:left="720" w:hanging="360"/>
+      </w:pPr>
+      <w:rPr>
+        <w:u w:val="none"/>
+      </w:rPr>
+    </w:lvl>
+    <w:lvl w:ilvl="1">
+      <w:start w:val="1"/>
       <w:numFmt w:val="lowerRoman"/>
       <w:lvlText w:val="%2."/>
       <w:lvlJc w:val="right"/>
@@ -6188,116 +5612,6 @@
       </w:rPr>
     </w:lvl>
   </w:abstractNum>
-  <w:abstractNum w:abstractNumId="11">
-    <w:lvl w:ilvl="0">
-      <w:start w:val="1"/>
-      <w:numFmt w:val="bullet"/>
-      <w:lvlText w:val="●"/>
-      <w:lvlJc w:val="left"/>
-      <w:pPr>
-        <w:ind w:left="720" w:hanging="360"/>
-      </w:pPr>
-      <w:rPr>
-        <w:u w:val="none"/>
-      </w:rPr>
-    </w:lvl>
-    <w:lvl w:ilvl="1">
-      <w:start w:val="1"/>
-      <w:numFmt w:val="bullet"/>
-      <w:lvlText w:val="●"/>
-      <w:lvlJc w:val="left"/>
-      <w:pPr>
-        <w:ind w:left="1440" w:hanging="360"/>
-      </w:pPr>
-      <w:rPr>
-        <w:u w:val="none"/>
-      </w:rPr>
-    </w:lvl>
-    <w:lvl w:ilvl="2">
-      <w:start w:val="1"/>
-      <w:numFmt w:val="lowerRoman"/>
-      <w:lvlText w:val="%3."/>
-      <w:lvlJc w:val="left"/>
-      <w:pPr>
-        <w:ind w:left="2160" w:hanging="360"/>
-      </w:pPr>
-      <w:rPr>
-        <w:u w:val="none"/>
-      </w:rPr>
-    </w:lvl>
-    <w:lvl w:ilvl="3">
-      <w:start w:val="1"/>
-      <w:numFmt w:val="decimal"/>
-      <w:lvlText w:val="%4."/>
-      <w:lvlJc w:val="left"/>
-      <w:pPr>
-        <w:ind w:left="2880" w:hanging="360"/>
-      </w:pPr>
-      <w:rPr>
-        <w:u w:val="none"/>
-      </w:rPr>
-    </w:lvl>
-    <w:lvl w:ilvl="4">
-      <w:start w:val="1"/>
-      <w:numFmt w:val="lowerLetter"/>
-      <w:lvlText w:val="%5."/>
-      <w:lvlJc w:val="left"/>
-      <w:pPr>
-        <w:ind w:left="3600" w:hanging="360"/>
-      </w:pPr>
-      <w:rPr>
-        <w:u w:val="none"/>
-      </w:rPr>
-    </w:lvl>
-    <w:lvl w:ilvl="5">
-      <w:start w:val="1"/>
-      <w:numFmt w:val="lowerRoman"/>
-      <w:lvlText w:val="%6."/>
-      <w:lvlJc w:val="left"/>
-      <w:pPr>
-        <w:ind w:left="4320" w:hanging="360"/>
-      </w:pPr>
-      <w:rPr>
-        <w:u w:val="none"/>
-      </w:rPr>
-    </w:lvl>
-    <w:lvl w:ilvl="6">
-      <w:start w:val="1"/>
-      <w:numFmt w:val="decimal"/>
-      <w:lvlText w:val="%7."/>
-      <w:lvlJc w:val="left"/>
-      <w:pPr>
-        <w:ind w:left="5040" w:hanging="360"/>
-      </w:pPr>
-      <w:rPr>
-        <w:u w:val="none"/>
-      </w:rPr>
-    </w:lvl>
-    <w:lvl w:ilvl="7">
-      <w:start w:val="1"/>
-      <w:numFmt w:val="lowerLetter"/>
-      <w:lvlText w:val="%8."/>
-      <w:lvlJc w:val="left"/>
-      <w:pPr>
-        <w:ind w:left="5760" w:hanging="360"/>
-      </w:pPr>
-      <w:rPr>
-        <w:u w:val="none"/>
-      </w:rPr>
-    </w:lvl>
-    <w:lvl w:ilvl="8">
-      <w:start w:val="1"/>
-      <w:numFmt w:val="lowerRoman"/>
-      <w:lvlText w:val="%9."/>
-      <w:lvlJc w:val="left"/>
-      <w:pPr>
-        <w:ind w:left="6480" w:hanging="360"/>
-      </w:pPr>
-      <w:rPr>
-        <w:u w:val="none"/>
-      </w:rPr>
-    </w:lvl>
-  </w:abstractNum>
   <w:abstractNum w:abstractNumId="12">
     <w:lvl w:ilvl="0">
       <w:start w:val="1"/>
@@ -6423,116 +5737,6 @@
     </w:lvl>
     <w:lvl w:ilvl="1">
       <w:start w:val="1"/>
-      <w:numFmt w:val="bullet"/>
-      <w:lvlText w:val="●"/>
-      <w:lvlJc w:val="left"/>
-      <w:pPr>
-        <w:ind w:left="1440" w:hanging="360"/>
-      </w:pPr>
-      <w:rPr>
-        <w:u w:val="none"/>
-      </w:rPr>
-    </w:lvl>
-    <w:lvl w:ilvl="2">
-      <w:start w:val="1"/>
-      <w:numFmt w:val="lowerRoman"/>
-      <w:lvlText w:val="%3."/>
-      <w:lvlJc w:val="left"/>
-      <w:pPr>
-        <w:ind w:left="2160" w:hanging="360"/>
-      </w:pPr>
-      <w:rPr>
-        <w:u w:val="none"/>
-      </w:rPr>
-    </w:lvl>
-    <w:lvl w:ilvl="3">
-      <w:start w:val="1"/>
-      <w:numFmt w:val="decimal"/>
-      <w:lvlText w:val="%4."/>
-      <w:lvlJc w:val="left"/>
-      <w:pPr>
-        <w:ind w:left="2880" w:hanging="360"/>
-      </w:pPr>
-      <w:rPr>
-        <w:u w:val="none"/>
-      </w:rPr>
-    </w:lvl>
-    <w:lvl w:ilvl="4">
-      <w:start w:val="1"/>
-      <w:numFmt w:val="lowerLetter"/>
-      <w:lvlText w:val="%5."/>
-      <w:lvlJc w:val="left"/>
-      <w:pPr>
-        <w:ind w:left="3600" w:hanging="360"/>
-      </w:pPr>
-      <w:rPr>
-        <w:u w:val="none"/>
-      </w:rPr>
-    </w:lvl>
-    <w:lvl w:ilvl="5">
-      <w:start w:val="1"/>
-      <w:numFmt w:val="lowerRoman"/>
-      <w:lvlText w:val="%6."/>
-      <w:lvlJc w:val="left"/>
-      <w:pPr>
-        <w:ind w:left="4320" w:hanging="360"/>
-      </w:pPr>
-      <w:rPr>
-        <w:u w:val="none"/>
-      </w:rPr>
-    </w:lvl>
-    <w:lvl w:ilvl="6">
-      <w:start w:val="1"/>
-      <w:numFmt w:val="decimal"/>
-      <w:lvlText w:val="%7."/>
-      <w:lvlJc w:val="left"/>
-      <w:pPr>
-        <w:ind w:left="5040" w:hanging="360"/>
-      </w:pPr>
-      <w:rPr>
-        <w:u w:val="none"/>
-      </w:rPr>
-    </w:lvl>
-    <w:lvl w:ilvl="7">
-      <w:start w:val="1"/>
-      <w:numFmt w:val="lowerLetter"/>
-      <w:lvlText w:val="%8."/>
-      <w:lvlJc w:val="left"/>
-      <w:pPr>
-        <w:ind w:left="5760" w:hanging="360"/>
-      </w:pPr>
-      <w:rPr>
-        <w:u w:val="none"/>
-      </w:rPr>
-    </w:lvl>
-    <w:lvl w:ilvl="8">
-      <w:start w:val="1"/>
-      <w:numFmt w:val="lowerRoman"/>
-      <w:lvlText w:val="%9."/>
-      <w:lvlJc w:val="left"/>
-      <w:pPr>
-        <w:ind w:left="6480" w:hanging="360"/>
-      </w:pPr>
-      <w:rPr>
-        <w:u w:val="none"/>
-      </w:rPr>
-    </w:lvl>
-  </w:abstractNum>
-  <w:abstractNum w:abstractNumId="14">
-    <w:lvl w:ilvl="0">
-      <w:start w:val="1"/>
-      <w:numFmt w:val="decimal"/>
-      <w:lvlText w:val="%1."/>
-      <w:lvlJc w:val="left"/>
-      <w:pPr>
-        <w:ind w:left="720" w:hanging="360"/>
-      </w:pPr>
-      <w:rPr>
-        <w:u w:val="none"/>
-      </w:rPr>
-    </w:lvl>
-    <w:lvl w:ilvl="1">
-      <w:start w:val="1"/>
       <w:numFmt w:val="lowerRoman"/>
       <w:lvlText w:val="%2."/>
       <w:lvlJc w:val="right"/>
@@ -6628,227 +5832,7 @@
       </w:rPr>
     </w:lvl>
   </w:abstractNum>
-  <w:abstractNum w:abstractNumId="15">
-    <w:lvl w:ilvl="0">
-      <w:start w:val="1"/>
-      <w:numFmt w:val="lowerLetter"/>
-      <w:lvlText w:val="%1."/>
-      <w:lvlJc w:val="left"/>
-      <w:pPr>
-        <w:ind w:left="720" w:hanging="360"/>
-      </w:pPr>
-      <w:rPr>
-        <w:u w:val="none"/>
-      </w:rPr>
-    </w:lvl>
-    <w:lvl w:ilvl="1">
-      <w:start w:val="1"/>
-      <w:numFmt w:val="lowerRoman"/>
-      <w:lvlText w:val="%2."/>
-      <w:lvlJc w:val="right"/>
-      <w:pPr>
-        <w:ind w:left="1440" w:hanging="360"/>
-      </w:pPr>
-      <w:rPr>
-        <w:u w:val="none"/>
-      </w:rPr>
-    </w:lvl>
-    <w:lvl w:ilvl="2">
-      <w:start w:val="1"/>
-      <w:numFmt w:val="bullet"/>
-      <w:lvlText w:val="■"/>
-      <w:lvlJc w:val="left"/>
-      <w:pPr>
-        <w:ind w:left="2160" w:hanging="360"/>
-      </w:pPr>
-      <w:rPr>
-        <w:u w:val="none"/>
-      </w:rPr>
-    </w:lvl>
-    <w:lvl w:ilvl="3">
-      <w:start w:val="1"/>
-      <w:numFmt w:val="bullet"/>
-      <w:lvlText w:val="●"/>
-      <w:lvlJc w:val="left"/>
-      <w:pPr>
-        <w:ind w:left="2880" w:hanging="360"/>
-      </w:pPr>
-      <w:rPr>
-        <w:u w:val="none"/>
-      </w:rPr>
-    </w:lvl>
-    <w:lvl w:ilvl="4">
-      <w:start w:val="1"/>
-      <w:numFmt w:val="bullet"/>
-      <w:lvlText w:val="○"/>
-      <w:lvlJc w:val="left"/>
-      <w:pPr>
-        <w:ind w:left="3600" w:hanging="360"/>
-      </w:pPr>
-      <w:rPr>
-        <w:u w:val="none"/>
-      </w:rPr>
-    </w:lvl>
-    <w:lvl w:ilvl="5">
-      <w:start w:val="1"/>
-      <w:numFmt w:val="bullet"/>
-      <w:lvlText w:val="■"/>
-      <w:lvlJc w:val="left"/>
-      <w:pPr>
-        <w:ind w:left="4320" w:hanging="360"/>
-      </w:pPr>
-      <w:rPr>
-        <w:u w:val="none"/>
-      </w:rPr>
-    </w:lvl>
-    <w:lvl w:ilvl="6">
-      <w:start w:val="1"/>
-      <w:numFmt w:val="bullet"/>
-      <w:lvlText w:val="●"/>
-      <w:lvlJc w:val="left"/>
-      <w:pPr>
-        <w:ind w:left="5040" w:hanging="360"/>
-      </w:pPr>
-      <w:rPr>
-        <w:u w:val="none"/>
-      </w:rPr>
-    </w:lvl>
-    <w:lvl w:ilvl="7">
-      <w:start w:val="1"/>
-      <w:numFmt w:val="bullet"/>
-      <w:lvlText w:val="○"/>
-      <w:lvlJc w:val="left"/>
-      <w:pPr>
-        <w:ind w:left="5760" w:hanging="360"/>
-      </w:pPr>
-      <w:rPr>
-        <w:u w:val="none"/>
-      </w:rPr>
-    </w:lvl>
-    <w:lvl w:ilvl="8">
-      <w:start w:val="1"/>
-      <w:numFmt w:val="bullet"/>
-      <w:lvlText w:val="■"/>
-      <w:lvlJc w:val="left"/>
-      <w:pPr>
-        <w:ind w:left="6480" w:hanging="360"/>
-      </w:pPr>
-      <w:rPr>
-        <w:u w:val="none"/>
-      </w:rPr>
-    </w:lvl>
-  </w:abstractNum>
-  <w:abstractNum w:abstractNumId="16">
-    <w:lvl w:ilvl="0">
-      <w:start w:val="1"/>
-      <w:numFmt w:val="lowerLetter"/>
-      <w:lvlText w:val="%1."/>
-      <w:lvlJc w:val="left"/>
-      <w:pPr>
-        <w:ind w:left="720" w:hanging="360"/>
-      </w:pPr>
-      <w:rPr>
-        <w:u w:val="none"/>
-      </w:rPr>
-    </w:lvl>
-    <w:lvl w:ilvl="1">
-      <w:start w:val="1"/>
-      <w:numFmt w:val="lowerRoman"/>
-      <w:lvlText w:val="%2."/>
-      <w:lvlJc w:val="right"/>
-      <w:pPr>
-        <w:ind w:left="1440" w:hanging="360"/>
-      </w:pPr>
-      <w:rPr>
-        <w:u w:val="none"/>
-      </w:rPr>
-    </w:lvl>
-    <w:lvl w:ilvl="2">
-      <w:start w:val="1"/>
-      <w:numFmt w:val="bullet"/>
-      <w:lvlText w:val="■"/>
-      <w:lvlJc w:val="left"/>
-      <w:pPr>
-        <w:ind w:left="2160" w:hanging="360"/>
-      </w:pPr>
-      <w:rPr>
-        <w:u w:val="none"/>
-      </w:rPr>
-    </w:lvl>
-    <w:lvl w:ilvl="3">
-      <w:start w:val="1"/>
-      <w:numFmt w:val="bullet"/>
-      <w:lvlText w:val="●"/>
-      <w:lvlJc w:val="left"/>
-      <w:pPr>
-        <w:ind w:left="2880" w:hanging="360"/>
-      </w:pPr>
-      <w:rPr>
-        <w:u w:val="none"/>
-      </w:rPr>
-    </w:lvl>
-    <w:lvl w:ilvl="4">
-      <w:start w:val="1"/>
-      <w:numFmt w:val="bullet"/>
-      <w:lvlText w:val="○"/>
-      <w:lvlJc w:val="left"/>
-      <w:pPr>
-        <w:ind w:left="3600" w:hanging="360"/>
-      </w:pPr>
-      <w:rPr>
-        <w:u w:val="none"/>
-      </w:rPr>
-    </w:lvl>
-    <w:lvl w:ilvl="5">
-      <w:start w:val="1"/>
-      <w:numFmt w:val="bullet"/>
-      <w:lvlText w:val="■"/>
-      <w:lvlJc w:val="left"/>
-      <w:pPr>
-        <w:ind w:left="4320" w:hanging="360"/>
-      </w:pPr>
-      <w:rPr>
-        <w:u w:val="none"/>
-      </w:rPr>
-    </w:lvl>
-    <w:lvl w:ilvl="6">
-      <w:start w:val="1"/>
-      <w:numFmt w:val="bullet"/>
-      <w:lvlText w:val="●"/>
-      <w:lvlJc w:val="left"/>
-      <w:pPr>
-        <w:ind w:left="5040" w:hanging="360"/>
-      </w:pPr>
-      <w:rPr>
-        <w:u w:val="none"/>
-      </w:rPr>
-    </w:lvl>
-    <w:lvl w:ilvl="7">
-      <w:start w:val="1"/>
-      <w:numFmt w:val="bullet"/>
-      <w:lvlText w:val="○"/>
-      <w:lvlJc w:val="left"/>
-      <w:pPr>
-        <w:ind w:left="5760" w:hanging="360"/>
-      </w:pPr>
-      <w:rPr>
-        <w:u w:val="none"/>
-      </w:rPr>
-    </w:lvl>
-    <w:lvl w:ilvl="8">
-      <w:start w:val="1"/>
-      <w:numFmt w:val="bullet"/>
-      <w:lvlText w:val="■"/>
-      <w:lvlJc w:val="left"/>
-      <w:pPr>
-        <w:ind w:left="6480" w:hanging="360"/>
-      </w:pPr>
-      <w:rPr>
-        <w:u w:val="none"/>
-      </w:rPr>
-    </w:lvl>
-  </w:abstractNum>
-  <w:abstractNum w:abstractNumId="17">
+  <w:abstractNum w:abstractNumId="14">
     <w:lvl w:ilvl="0">
       <w:start w:val="1"/>
       <w:numFmt w:val="lowerRoman"/>
@@ -6999,15 +5983,6 @@
   </w:num>
   <w:num w:numId="14">
     <w:abstractNumId w:val="14"/>
-  </w:num>
-  <w:num w:numId="15">
-    <w:abstractNumId w:val="15"/>
-  </w:num>
-  <w:num w:numId="16">
-    <w:abstractNumId w:val="16"/>
-  </w:num>
-  <w:num w:numId="17">
-    <w:abstractNumId w:val="17"/>
   </w:num>
 </w:numbering>
 </file>

</xml_diff>